<commit_message>
Report update current tets
</commit_message>
<xml_diff>
--- a/Report pieces/System description.docx
+++ b/Report pieces/System description.docx
@@ -234,27 +234,7 @@
           <w:szCs w:val="24"/>
           <w:lang w:val="en-GB"/>
         </w:rPr>
-        <w:t xml:space="preserve">A </w:t>
-      </w:r>
-      <w:proofErr w:type="spellStart"/>
-      <w:r>
-        <w:rPr>
-          <w:rFonts w:ascii="Times New Roman" w:hAnsi="Times New Roman" w:cs="Times New Roman"/>
-          <w:sz w:val="24"/>
-          <w:szCs w:val="24"/>
-          <w:lang w:val="en-GB"/>
-        </w:rPr>
-        <w:t>PoliArd</w:t>
-      </w:r>
-      <w:proofErr w:type="spellEnd"/>
-      <w:r>
-        <w:rPr>
-          <w:rFonts w:ascii="Times New Roman" w:hAnsi="Times New Roman" w:cs="Times New Roman"/>
-          <w:sz w:val="24"/>
-          <w:szCs w:val="24"/>
-          <w:lang w:val="en-GB"/>
-        </w:rPr>
-        <w:t xml:space="preserve"> board</w:t>
+        <w:t>A PoliArd board</w:t>
       </w:r>
     </w:p>
     <w:p>
@@ -660,7 +640,6 @@
         </w:rPr>
         <w:t xml:space="preserve">270 </w:t>
       </w:r>
-      <w:proofErr w:type="spellStart"/>
       <w:r>
         <w:rPr>
           <w:rFonts w:ascii="Times New Roman" w:hAnsi="Times New Roman" w:cs="Times New Roman"/>
@@ -671,7 +650,6 @@
         </w:rPr>
         <w:t>mN</w:t>
       </w:r>
-      <w:proofErr w:type="spellEnd"/>
       <w:r>
         <w:rPr>
           <w:rFonts w:ascii="Times New Roman" w:hAnsi="Times New Roman" w:cs="Times New Roman"/>
@@ -730,29 +708,7 @@
           <w:szCs w:val="24"/>
           <w:lang w:val="en-GB"/>
         </w:rPr>
-        <w:t xml:space="preserve"> a resistance of 0.7 Ω and an inductance of 1.05 </w:t>
-      </w:r>
-      <w:proofErr w:type="spellStart"/>
-      <w:r>
-        <w:rPr>
-          <w:rFonts w:ascii="Times New Roman" w:hAnsi="Times New Roman" w:cs="Times New Roman"/>
-          <w:color w:val="000000"/>
-          <w:sz w:val="24"/>
-          <w:szCs w:val="24"/>
-          <w:lang w:val="en-GB"/>
-        </w:rPr>
-        <w:t>mH</w:t>
-      </w:r>
-      <w:proofErr w:type="spellEnd"/>
-      <w:r>
-        <w:rPr>
-          <w:rFonts w:ascii="Times New Roman" w:hAnsi="Times New Roman" w:cs="Times New Roman"/>
-          <w:color w:val="000000"/>
-          <w:sz w:val="24"/>
-          <w:szCs w:val="24"/>
-          <w:lang w:val="en-GB"/>
-        </w:rPr>
-        <w:t>.</w:t>
+        <w:t xml:space="preserve"> a resistance of 0.7 Ω and an inductance of 1.05 mH.</w:t>
       </w:r>
     </w:p>
     <w:p>
@@ -773,51 +729,7 @@
           <w:szCs w:val="24"/>
           <w:lang w:val="en-GB"/>
         </w:rPr>
-        <w:t xml:space="preserve">The </w:t>
-      </w:r>
-      <w:proofErr w:type="spellStart"/>
-      <w:r>
-        <w:rPr>
-          <w:rFonts w:ascii="Times New Roman" w:hAnsi="Times New Roman" w:cs="Times New Roman"/>
-          <w:color w:val="000000"/>
-          <w:sz w:val="24"/>
-          <w:szCs w:val="24"/>
-          <w:lang w:val="en-GB"/>
-        </w:rPr>
-        <w:t>poliArd</w:t>
-      </w:r>
-      <w:proofErr w:type="spellEnd"/>
-      <w:r>
-        <w:rPr>
-          <w:rFonts w:ascii="Times New Roman" w:hAnsi="Times New Roman" w:cs="Times New Roman"/>
-          <w:color w:val="000000"/>
-          <w:sz w:val="24"/>
-          <w:szCs w:val="24"/>
-          <w:lang w:val="en-GB"/>
-        </w:rPr>
-        <w:t xml:space="preserve"> board mounts an Arduino Due board. The board has a 24 V power supply and it’s capable of measuring up to 5 A current. It has two motor drivers and four encoder interfaces. The board is programmable and the control strategy can be implemented using </w:t>
-      </w:r>
-      <w:proofErr w:type="spellStart"/>
-      <w:r>
-        <w:rPr>
-          <w:rFonts w:ascii="Times New Roman" w:hAnsi="Times New Roman" w:cs="Times New Roman"/>
-          <w:color w:val="000000"/>
-          <w:sz w:val="24"/>
-          <w:szCs w:val="24"/>
-          <w:lang w:val="en-GB"/>
-        </w:rPr>
-        <w:t>Matlab</w:t>
-      </w:r>
-      <w:proofErr w:type="spellEnd"/>
-      <w:r>
-        <w:rPr>
-          <w:rFonts w:ascii="Times New Roman" w:hAnsi="Times New Roman" w:cs="Times New Roman"/>
-          <w:color w:val="000000"/>
-          <w:sz w:val="24"/>
-          <w:szCs w:val="24"/>
-          <w:lang w:val="en-GB"/>
-        </w:rPr>
-        <w:t xml:space="preserve"> 2015a.</w:t>
+        <w:t>The poliArd board mounts an Arduino Due board. The board has a 24 V power supply and it’s capable of measuring up to 5 A current. It has two motor drivers and four encoder interfaces. The board is programmable and the control strategy can be implemented using Matlab 2015a.</w:t>
       </w:r>
       <w:r>
         <w:rPr>
@@ -865,7 +777,7 @@
                     <pic:cNvPicPr/>
                   </pic:nvPicPr>
                   <pic:blipFill>
-                    <a:blip r:embed="rId5" cstate="print">
+                    <a:blip r:embed="rId7" cstate="print">
                       <a:extLst>
                         <a:ext uri="{28A0092B-C50C-407E-A947-70E740481C1C}">
                           <a14:useLocalDpi xmlns:a14="http://schemas.microsoft.com/office/drawing/2010/main" val="0"/>
@@ -916,7 +828,7 @@
                     <pic:cNvPicPr/>
                   </pic:nvPicPr>
                   <pic:blipFill>
-                    <a:blip r:embed="rId6" cstate="print">
+                    <a:blip r:embed="rId8" cstate="print">
                       <a:extLst>
                         <a:ext uri="{28A0092B-C50C-407E-A947-70E740481C1C}">
                           <a14:useLocalDpi xmlns:a14="http://schemas.microsoft.com/office/drawing/2010/main" val="0"/>
@@ -978,7 +890,7 @@
                     <pic:cNvPicPr/>
                   </pic:nvPicPr>
                   <pic:blipFill>
-                    <a:blip r:embed="rId7" cstate="print">
+                    <a:blip r:embed="rId9" cstate="print">
                       <a:extLst>
                         <a:ext uri="{28A0092B-C50C-407E-A947-70E740481C1C}">
                           <a14:useLocalDpi xmlns:a14="http://schemas.microsoft.com/office/drawing/2010/main" val="0"/>
@@ -1034,7 +946,6 @@
           <w:szCs w:val="36"/>
         </w:rPr>
       </w:pPr>
-      <w:proofErr w:type="spellStart"/>
       <w:r>
         <w:rPr>
           <w:rFonts w:ascii="Times New Roman" w:hAnsi="Times New Roman" w:cs="Times New Roman"/>
@@ -1044,7 +955,6 @@
         </w:rPr>
         <w:t>Issues</w:t>
       </w:r>
-      <w:proofErr w:type="spellEnd"/>
     </w:p>
     <w:p>
       <w:pPr>
@@ -1067,19 +977,8 @@
           <w:sz w:val="24"/>
           <w:szCs w:val="24"/>
         </w:rPr>
-        <w:t xml:space="preserve">Motor </w:t>
-      </w:r>
-      <w:proofErr w:type="spellStart"/>
-      <w:r>
-        <w:rPr>
-          <w:rFonts w:ascii="Times New Roman" w:hAnsi="Times New Roman" w:cs="Times New Roman"/>
-          <w:color w:val="000000"/>
-          <w:sz w:val="24"/>
-          <w:szCs w:val="24"/>
-        </w:rPr>
-        <w:t>saturation</w:t>
-      </w:r>
-      <w:proofErr w:type="spellEnd"/>
+        <w:t>Motor saturation</w:t>
+      </w:r>
     </w:p>
     <w:p>
       <w:pPr>
@@ -1179,51 +1078,7 @@
           <w:szCs w:val="24"/>
           <w:lang w:val="en-GB"/>
         </w:rPr>
-        <w:t>Figures (</w:t>
-      </w:r>
-      <w:proofErr w:type="spellStart"/>
-      <w:r>
-        <w:rPr>
-          <w:rFonts w:ascii="Times New Roman" w:hAnsi="Times New Roman" w:cs="Times New Roman"/>
-          <w:color w:val="000000"/>
-          <w:sz w:val="24"/>
-          <w:szCs w:val="24"/>
-          <w:lang w:val="en-GB"/>
-        </w:rPr>
-        <w:t>specificare</w:t>
-      </w:r>
-      <w:proofErr w:type="spellEnd"/>
-      <w:r>
-        <w:rPr>
-          <w:rFonts w:ascii="Times New Roman" w:hAnsi="Times New Roman" w:cs="Times New Roman"/>
-          <w:color w:val="000000"/>
-          <w:sz w:val="24"/>
-          <w:szCs w:val="24"/>
-          <w:lang w:val="en-GB"/>
-        </w:rPr>
-        <w:t xml:space="preserve"> </w:t>
-      </w:r>
-      <w:proofErr w:type="spellStart"/>
-      <w:r>
-        <w:rPr>
-          <w:rFonts w:ascii="Times New Roman" w:hAnsi="Times New Roman" w:cs="Times New Roman"/>
-          <w:color w:val="000000"/>
-          <w:sz w:val="24"/>
-          <w:szCs w:val="24"/>
-          <w:lang w:val="en-GB"/>
-        </w:rPr>
-        <w:t>numero</w:t>
-      </w:r>
-      <w:proofErr w:type="spellEnd"/>
-      <w:r>
-        <w:rPr>
-          <w:rFonts w:ascii="Times New Roman" w:hAnsi="Times New Roman" w:cs="Times New Roman"/>
-          <w:color w:val="000000"/>
-          <w:sz w:val="24"/>
-          <w:szCs w:val="24"/>
-          <w:lang w:val="en-GB"/>
-        </w:rPr>
-        <w:t>!!!)</w:t>
+        <w:t>Figures (specificare numero!!!)</w:t>
       </w:r>
       <w:r>
         <w:rPr>
@@ -1310,7 +1165,7 @@
                     <pic:cNvPicPr/>
                   </pic:nvPicPr>
                   <pic:blipFill>
-                    <a:blip r:embed="rId8" cstate="print">
+                    <a:blip r:embed="rId10" cstate="print">
                       <a:extLst>
                         <a:ext uri="{28A0092B-C50C-407E-A947-70E740481C1C}">
                           <a14:useLocalDpi xmlns:a14="http://schemas.microsoft.com/office/drawing/2010/main" val="0"/>
@@ -1361,7 +1216,7 @@
                     <pic:cNvPicPr/>
                   </pic:nvPicPr>
                   <pic:blipFill>
-                    <a:blip r:embed="rId9" cstate="print">
+                    <a:blip r:embed="rId11" cstate="print">
                       <a:extLst>
                         <a:ext uri="{28A0092B-C50C-407E-A947-70E740481C1C}">
                           <a14:useLocalDpi xmlns:a14="http://schemas.microsoft.com/office/drawing/2010/main" val="0"/>
@@ -1535,33 +1390,78 @@
           <w:szCs w:val="24"/>
           <w:lang w:val="en-GB"/>
         </w:rPr>
-        <w:t>After applying the protective system mean and variance of the current has been measured. It has been concluded that the deviation of the current from the ideal one is so small it can be neglected.</w:t>
-      </w:r>
+        <w:t>After applying the protector to the system we measured the current noise at different current levels.</w:t>
+      </w:r>
+    </w:p>
+    <w:p>
+      <w:pPr>
+        <w:rPr>
+          <w:rFonts w:ascii="Times New Roman" w:hAnsi="Times New Roman" w:cs="Times New Roman"/>
+          <w:color w:val="000000"/>
+          <w:sz w:val="24"/>
+          <w:szCs w:val="24"/>
+          <w:lang w:val="en-GB"/>
+        </w:rPr>
+      </w:pPr>
+      <w:r>
+        <w:rPr>
+          <w:rFonts w:ascii="Times New Roman" w:hAnsi="Times New Roman" w:cs="Times New Roman"/>
+          <w:color w:val="000000"/>
+          <w:sz w:val="24"/>
+          <w:szCs w:val="24"/>
+          <w:lang w:val="en-GB"/>
+        </w:rPr>
+        <w:t xml:space="preserve">We applied a ladder type signal to measure the noise when the current was constant at different current levels. From the values obtained it can be seen that the variance of the negative current increases as the current increases in modulus instead if the current is positive the variance is small and almost constant. The fault of this behaviour for negative current is probably of the current measurement system. </w:t>
+      </w:r>
+    </w:p>
+    <w:p>
+      <w:pPr>
+        <w:rPr>
+          <w:rFonts w:ascii="Times New Roman" w:hAnsi="Times New Roman" w:cs="Times New Roman"/>
+          <w:color w:val="000000"/>
+          <w:sz w:val="24"/>
+          <w:szCs w:val="24"/>
+          <w:lang w:val="en-GB"/>
+        </w:rPr>
+      </w:pPr>
+    </w:p>
+    <w:p>
+      <w:pPr>
+        <w:rPr>
+          <w:rFonts w:ascii="Times New Roman" w:hAnsi="Times New Roman" w:cs="Times New Roman"/>
+          <w:color w:val="000000"/>
+          <w:sz w:val="24"/>
+          <w:szCs w:val="24"/>
+          <w:lang w:val="en-GB"/>
+        </w:rPr>
+      </w:pPr>
     </w:p>
     <w:tbl>
       <w:tblPr>
-        <w:tblW w:w="1909" w:type="dxa"/>
+        <w:tblpPr w:leftFromText="180" w:rightFromText="180" w:vertAnchor="text" w:tblpY="1"/>
+        <w:tblOverlap w:val="never"/>
+        <w:tblW w:w="1957" w:type="dxa"/>
         <w:tblBorders>
           <w:top w:val="single" w:sz="4" w:space="0" w:color="auto"/>
           <w:left w:val="single" w:sz="4" w:space="0" w:color="auto"/>
           <w:bottom w:val="single" w:sz="4" w:space="0" w:color="auto"/>
           <w:right w:val="single" w:sz="4" w:space="0" w:color="auto"/>
-          <w:insideH w:val="single" w:sz="4" w:space="0" w:color="auto"/>
-          <w:insideV w:val="single" w:sz="4" w:space="0" w:color="auto"/>
+          <w:insideH w:val="single" w:sz="6" w:space="0" w:color="auto"/>
+          <w:insideV w:val="single" w:sz="6" w:space="0" w:color="auto"/>
         </w:tblBorders>
         <w:tblLook w:val="04A0" w:firstRow="1" w:lastRow="0" w:firstColumn="1" w:lastColumn="0" w:noHBand="0" w:noVBand="1"/>
       </w:tblPr>
       <w:tblGrid>
-        <w:gridCol w:w="810"/>
-        <w:gridCol w:w="1099"/>
+        <w:gridCol w:w="960"/>
+        <w:gridCol w:w="997"/>
       </w:tblGrid>
       <w:tr>
         <w:trPr>
-          <w:trHeight w:val="308"/>
+          <w:trHeight w:val="300"/>
         </w:trPr>
         <w:tc>
           <w:tcPr>
-            <w:tcW w:w="810" w:type="dxa"/>
+            <w:tcW w:w="960" w:type="dxa"/>
             <w:shd w:val="clear" w:color="auto" w:fill="auto"/>
             <w:noWrap/>
             <w:vAlign w:val="bottom"/>
@@ -1582,13 +1482,14 @@
                 <w:color w:val="000000"/>
                 <w:lang w:val="en-US"/>
               </w:rPr>
+              <w:lastRenderedPageBreak/>
               <w:t>Mean</w:t>
             </w:r>
           </w:p>
         </w:tc>
         <w:tc>
           <w:tcPr>
-            <w:tcW w:w="1099" w:type="dxa"/>
+            <w:tcW w:w="997" w:type="dxa"/>
             <w:shd w:val="clear" w:color="auto" w:fill="auto"/>
             <w:noWrap/>
             <w:vAlign w:val="bottom"/>
@@ -1616,11 +1517,11 @@
       </w:tr>
       <w:tr>
         <w:trPr>
-          <w:trHeight w:val="308"/>
+          <w:trHeight w:val="300"/>
         </w:trPr>
         <w:tc>
           <w:tcPr>
-            <w:tcW w:w="810" w:type="dxa"/>
+            <w:tcW w:w="960" w:type="dxa"/>
             <w:shd w:val="clear" w:color="auto" w:fill="auto"/>
             <w:noWrap/>
             <w:vAlign w:val="bottom"/>
@@ -1642,7 +1543,7 @@
                 <w:color w:val="000000"/>
                 <w:lang w:val="en-US"/>
               </w:rPr>
-              <w:t>-</w:t>
+              <w:t xml:space="preserve"> </w:t>
             </w:r>
             <w:r>
               <w:rPr>
@@ -1650,21 +1551,13 @@
                 <w:color w:val="000000"/>
                 <w:lang w:val="en-US"/>
               </w:rPr>
-              <w:t>5</w:t>
-            </w:r>
-            <w:r>
-              <w:rPr>
-                <w:rFonts w:ascii="Calibri" w:eastAsia="Times New Roman" w:hAnsi="Calibri" w:cs="Times New Roman"/>
-                <w:color w:val="000000"/>
-                <w:lang w:val="en-US"/>
-              </w:rPr>
-              <w:t>,096</w:t>
+              <w:t>-0,020</w:t>
             </w:r>
           </w:p>
         </w:tc>
         <w:tc>
           <w:tcPr>
-            <w:tcW w:w="1099" w:type="dxa"/>
+            <w:tcW w:w="997" w:type="dxa"/>
             <w:shd w:val="clear" w:color="auto" w:fill="auto"/>
             <w:noWrap/>
             <w:vAlign w:val="bottom"/>
@@ -1686,18 +1579,18 @@
                 <w:color w:val="000000"/>
                 <w:lang w:val="en-US"/>
               </w:rPr>
-              <w:t>0,052</w:t>
+              <w:t>0,0015</w:t>
             </w:r>
           </w:p>
         </w:tc>
       </w:tr>
       <w:tr>
         <w:trPr>
-          <w:trHeight w:val="308"/>
+          <w:trHeight w:val="300"/>
         </w:trPr>
         <w:tc>
           <w:tcPr>
-            <w:tcW w:w="810" w:type="dxa"/>
+            <w:tcW w:w="960" w:type="dxa"/>
             <w:shd w:val="clear" w:color="auto" w:fill="auto"/>
             <w:noWrap/>
             <w:vAlign w:val="bottom"/>
@@ -1719,13 +1612,21 @@
                 <w:color w:val="000000"/>
                 <w:lang w:val="en-US"/>
               </w:rPr>
-              <w:t>-5,058</w:t>
+              <w:t xml:space="preserve"> </w:t>
+            </w:r>
+            <w:r>
+              <w:rPr>
+                <w:rFonts w:ascii="Calibri" w:eastAsia="Times New Roman" w:hAnsi="Calibri" w:cs="Times New Roman"/>
+                <w:color w:val="000000"/>
+                <w:lang w:val="en-US"/>
+              </w:rPr>
+              <w:t>-0,554</w:t>
             </w:r>
           </w:p>
         </w:tc>
         <w:tc>
           <w:tcPr>
-            <w:tcW w:w="1099" w:type="dxa"/>
+            <w:tcW w:w="997" w:type="dxa"/>
             <w:shd w:val="clear" w:color="auto" w:fill="auto"/>
             <w:noWrap/>
             <w:vAlign w:val="bottom"/>
@@ -1747,18 +1648,18 @@
                 <w:color w:val="000000"/>
                 <w:lang w:val="en-US"/>
               </w:rPr>
-              <w:t>0,054</w:t>
+              <w:t>0,0035</w:t>
             </w:r>
           </w:p>
         </w:tc>
       </w:tr>
       <w:tr>
         <w:trPr>
-          <w:trHeight w:val="308"/>
+          <w:trHeight w:val="300"/>
         </w:trPr>
         <w:tc>
           <w:tcPr>
-            <w:tcW w:w="810" w:type="dxa"/>
+            <w:tcW w:w="960" w:type="dxa"/>
             <w:shd w:val="clear" w:color="auto" w:fill="auto"/>
             <w:noWrap/>
             <w:vAlign w:val="bottom"/>
@@ -1780,13 +1681,13 @@
                 <w:color w:val="000000"/>
                 <w:lang w:val="en-US"/>
               </w:rPr>
-              <w:t>-4,915</w:t>
+              <w:t>-1,758</w:t>
             </w:r>
           </w:p>
         </w:tc>
         <w:tc>
           <w:tcPr>
-            <w:tcW w:w="1099" w:type="dxa"/>
+            <w:tcW w:w="997" w:type="dxa"/>
             <w:shd w:val="clear" w:color="auto" w:fill="auto"/>
             <w:noWrap/>
             <w:vAlign w:val="bottom"/>
@@ -1808,18 +1709,18 @@
                 <w:color w:val="000000"/>
                 <w:lang w:val="en-US"/>
               </w:rPr>
-              <w:t>0,054</w:t>
+              <w:t>0,0119</w:t>
             </w:r>
           </w:p>
         </w:tc>
       </w:tr>
       <w:tr>
         <w:trPr>
-          <w:trHeight w:val="308"/>
+          <w:trHeight w:val="300"/>
         </w:trPr>
         <w:tc>
           <w:tcPr>
-            <w:tcW w:w="810" w:type="dxa"/>
+            <w:tcW w:w="960" w:type="dxa"/>
             <w:shd w:val="clear" w:color="auto" w:fill="auto"/>
             <w:noWrap/>
             <w:vAlign w:val="bottom"/>
@@ -1841,13 +1742,13 @@
                 <w:color w:val="000000"/>
                 <w:lang w:val="en-US"/>
               </w:rPr>
-              <w:t>-5,071</w:t>
+              <w:t>-2,703</w:t>
             </w:r>
           </w:p>
         </w:tc>
         <w:tc>
           <w:tcPr>
-            <w:tcW w:w="1099" w:type="dxa"/>
+            <w:tcW w:w="997" w:type="dxa"/>
             <w:shd w:val="clear" w:color="auto" w:fill="auto"/>
             <w:noWrap/>
             <w:vAlign w:val="bottom"/>
@@ -1869,7 +1770,572 @@
                 <w:color w:val="000000"/>
                 <w:lang w:val="en-US"/>
               </w:rPr>
-              <w:t>0,056</w:t>
+              <w:t>0,0274</w:t>
+            </w:r>
+          </w:p>
+        </w:tc>
+      </w:tr>
+      <w:tr>
+        <w:trPr>
+          <w:trHeight w:val="300"/>
+        </w:trPr>
+        <w:tc>
+          <w:tcPr>
+            <w:tcW w:w="960" w:type="dxa"/>
+            <w:shd w:val="clear" w:color="auto" w:fill="auto"/>
+            <w:noWrap/>
+            <w:vAlign w:val="bottom"/>
+            <w:hideMark/>
+          </w:tcPr>
+          <w:p>
+            <w:pPr>
+              <w:spacing w:after="0" w:line="240" w:lineRule="auto"/>
+              <w:jc w:val="right"/>
+              <w:rPr>
+                <w:rFonts w:ascii="Calibri" w:eastAsia="Times New Roman" w:hAnsi="Calibri" w:cs="Times New Roman"/>
+                <w:color w:val="000000"/>
+                <w:lang w:val="en-US"/>
+              </w:rPr>
+            </w:pPr>
+            <w:r>
+              <w:rPr>
+                <w:rFonts w:ascii="Calibri" w:eastAsia="Times New Roman" w:hAnsi="Calibri" w:cs="Times New Roman"/>
+                <w:color w:val="000000"/>
+                <w:lang w:val="en-US"/>
+              </w:rPr>
+              <w:t>-3,964</w:t>
+            </w:r>
+          </w:p>
+        </w:tc>
+        <w:tc>
+          <w:tcPr>
+            <w:tcW w:w="997" w:type="dxa"/>
+            <w:shd w:val="clear" w:color="auto" w:fill="auto"/>
+            <w:noWrap/>
+            <w:vAlign w:val="bottom"/>
+            <w:hideMark/>
+          </w:tcPr>
+          <w:p>
+            <w:pPr>
+              <w:spacing w:after="0" w:line="240" w:lineRule="auto"/>
+              <w:jc w:val="right"/>
+              <w:rPr>
+                <w:rFonts w:ascii="Calibri" w:eastAsia="Times New Roman" w:hAnsi="Calibri" w:cs="Times New Roman"/>
+                <w:color w:val="000000"/>
+                <w:lang w:val="en-US"/>
+              </w:rPr>
+            </w:pPr>
+            <w:r>
+              <w:rPr>
+                <w:rFonts w:ascii="Calibri" w:eastAsia="Times New Roman" w:hAnsi="Calibri" w:cs="Times New Roman"/>
+                <w:color w:val="000000"/>
+                <w:lang w:val="en-US"/>
+              </w:rPr>
+              <w:t>0,0359</w:t>
+            </w:r>
+          </w:p>
+        </w:tc>
+      </w:tr>
+      <w:tr>
+        <w:trPr>
+          <w:trHeight w:val="300"/>
+        </w:trPr>
+        <w:tc>
+          <w:tcPr>
+            <w:tcW w:w="960" w:type="dxa"/>
+            <w:shd w:val="clear" w:color="auto" w:fill="auto"/>
+            <w:noWrap/>
+            <w:vAlign w:val="bottom"/>
+            <w:hideMark/>
+          </w:tcPr>
+          <w:p>
+            <w:pPr>
+              <w:spacing w:after="0" w:line="240" w:lineRule="auto"/>
+              <w:jc w:val="right"/>
+              <w:rPr>
+                <w:rFonts w:ascii="Calibri" w:eastAsia="Times New Roman" w:hAnsi="Calibri" w:cs="Times New Roman"/>
+                <w:color w:val="000000"/>
+                <w:lang w:val="en-US"/>
+              </w:rPr>
+            </w:pPr>
+            <w:r>
+              <w:rPr>
+                <w:rFonts w:ascii="Calibri" w:eastAsia="Times New Roman" w:hAnsi="Calibri" w:cs="Times New Roman"/>
+                <w:color w:val="000000"/>
+                <w:lang w:val="en-US"/>
+              </w:rPr>
+              <w:t>-5,454</w:t>
+            </w:r>
+          </w:p>
+        </w:tc>
+        <w:tc>
+          <w:tcPr>
+            <w:tcW w:w="997" w:type="dxa"/>
+            <w:shd w:val="clear" w:color="auto" w:fill="auto"/>
+            <w:noWrap/>
+            <w:vAlign w:val="bottom"/>
+            <w:hideMark/>
+          </w:tcPr>
+          <w:p>
+            <w:pPr>
+              <w:spacing w:after="0" w:line="240" w:lineRule="auto"/>
+              <w:jc w:val="right"/>
+              <w:rPr>
+                <w:rFonts w:ascii="Calibri" w:eastAsia="Times New Roman" w:hAnsi="Calibri" w:cs="Times New Roman"/>
+                <w:color w:val="000000"/>
+                <w:lang w:val="en-US"/>
+              </w:rPr>
+            </w:pPr>
+            <w:r>
+              <w:rPr>
+                <w:rFonts w:ascii="Calibri" w:eastAsia="Times New Roman" w:hAnsi="Calibri" w:cs="Times New Roman"/>
+                <w:color w:val="000000"/>
+                <w:lang w:val="en-US"/>
+              </w:rPr>
+              <w:t>0,0523</w:t>
+            </w:r>
+          </w:p>
+        </w:tc>
+      </w:tr>
+    </w:tbl>
+    <w:tbl>
+      <w:tblPr>
+        <w:tblW w:w="1920" w:type="dxa"/>
+        <w:tblBorders>
+          <w:top w:val="single" w:sz="4" w:space="0" w:color="auto"/>
+          <w:left w:val="single" w:sz="4" w:space="0" w:color="auto"/>
+          <w:bottom w:val="single" w:sz="4" w:space="0" w:color="auto"/>
+          <w:right w:val="single" w:sz="4" w:space="0" w:color="auto"/>
+          <w:insideH w:val="single" w:sz="6" w:space="0" w:color="auto"/>
+          <w:insideV w:val="single" w:sz="6" w:space="0" w:color="auto"/>
+        </w:tblBorders>
+        <w:tblLook w:val="04A0" w:firstRow="1" w:lastRow="0" w:firstColumn="1" w:lastColumn="0" w:noHBand="0" w:noVBand="1"/>
+      </w:tblPr>
+      <w:tblGrid>
+        <w:gridCol w:w="960"/>
+        <w:gridCol w:w="997"/>
+      </w:tblGrid>
+      <w:tr>
+        <w:trPr>
+          <w:trHeight w:val="300"/>
+        </w:trPr>
+        <w:tc>
+          <w:tcPr>
+            <w:tcW w:w="960" w:type="dxa"/>
+            <w:shd w:val="clear" w:color="auto" w:fill="auto"/>
+            <w:noWrap/>
+            <w:vAlign w:val="bottom"/>
+            <w:hideMark/>
+          </w:tcPr>
+          <w:p>
+            <w:pPr>
+              <w:spacing w:after="0" w:line="240" w:lineRule="auto"/>
+              <w:rPr>
+                <w:rFonts w:ascii="Calibri" w:eastAsia="Times New Roman" w:hAnsi="Calibri" w:cs="Times New Roman"/>
+                <w:color w:val="000000"/>
+                <w:lang w:val="en-US"/>
+              </w:rPr>
+            </w:pPr>
+            <w:r>
+              <w:rPr>
+                <w:rFonts w:ascii="Calibri" w:eastAsia="Times New Roman" w:hAnsi="Calibri" w:cs="Times New Roman"/>
+                <w:color w:val="000000"/>
+                <w:lang w:val="en-US"/>
+              </w:rPr>
+              <w:t>Mean</w:t>
+            </w:r>
+          </w:p>
+        </w:tc>
+        <w:tc>
+          <w:tcPr>
+            <w:tcW w:w="960" w:type="dxa"/>
+            <w:shd w:val="clear" w:color="auto" w:fill="auto"/>
+            <w:noWrap/>
+            <w:vAlign w:val="bottom"/>
+            <w:hideMark/>
+          </w:tcPr>
+          <w:p>
+            <w:pPr>
+              <w:spacing w:after="0" w:line="240" w:lineRule="auto"/>
+              <w:rPr>
+                <w:rFonts w:ascii="Calibri" w:eastAsia="Times New Roman" w:hAnsi="Calibri" w:cs="Times New Roman"/>
+                <w:color w:val="000000"/>
+                <w:lang w:val="en-US"/>
+              </w:rPr>
+            </w:pPr>
+            <w:r>
+              <w:rPr>
+                <w:rFonts w:ascii="Calibri" w:eastAsia="Times New Roman" w:hAnsi="Calibri" w:cs="Times New Roman"/>
+                <w:color w:val="000000"/>
+                <w:lang w:val="en-US"/>
+              </w:rPr>
+              <w:t>Variance</w:t>
+            </w:r>
+          </w:p>
+        </w:tc>
+      </w:tr>
+      <w:tr>
+        <w:trPr>
+          <w:trHeight w:val="300"/>
+        </w:trPr>
+        <w:tc>
+          <w:tcPr>
+            <w:tcW w:w="960" w:type="dxa"/>
+            <w:shd w:val="clear" w:color="auto" w:fill="auto"/>
+            <w:noWrap/>
+            <w:vAlign w:val="bottom"/>
+            <w:hideMark/>
+          </w:tcPr>
+          <w:p>
+            <w:pPr>
+              <w:spacing w:after="0" w:line="240" w:lineRule="auto"/>
+              <w:jc w:val="right"/>
+              <w:rPr>
+                <w:rFonts w:ascii="Calibri" w:eastAsia="Times New Roman" w:hAnsi="Calibri" w:cs="Times New Roman"/>
+                <w:color w:val="000000"/>
+                <w:lang w:val="en-US"/>
+              </w:rPr>
+            </w:pPr>
+            <w:r>
+              <w:rPr>
+                <w:rFonts w:ascii="Calibri" w:eastAsia="Times New Roman" w:hAnsi="Calibri" w:cs="Times New Roman"/>
+                <w:color w:val="000000"/>
+                <w:lang w:val="en-US"/>
+              </w:rPr>
+              <w:t>-0,022</w:t>
+            </w:r>
+          </w:p>
+        </w:tc>
+        <w:tc>
+          <w:tcPr>
+            <w:tcW w:w="960" w:type="dxa"/>
+            <w:shd w:val="clear" w:color="auto" w:fill="auto"/>
+            <w:noWrap/>
+            <w:vAlign w:val="bottom"/>
+            <w:hideMark/>
+          </w:tcPr>
+          <w:p>
+            <w:pPr>
+              <w:spacing w:after="0" w:line="240" w:lineRule="auto"/>
+              <w:jc w:val="right"/>
+              <w:rPr>
+                <w:rFonts w:ascii="Calibri" w:eastAsia="Times New Roman" w:hAnsi="Calibri" w:cs="Times New Roman"/>
+                <w:color w:val="000000"/>
+                <w:lang w:val="en-US"/>
+              </w:rPr>
+            </w:pPr>
+            <w:r>
+              <w:rPr>
+                <w:rFonts w:ascii="Calibri" w:eastAsia="Times New Roman" w:hAnsi="Calibri" w:cs="Times New Roman"/>
+                <w:color w:val="000000"/>
+                <w:lang w:val="en-US"/>
+              </w:rPr>
+              <w:t>0,0014</w:t>
+            </w:r>
+          </w:p>
+        </w:tc>
+      </w:tr>
+      <w:tr>
+        <w:trPr>
+          <w:trHeight w:val="300"/>
+        </w:trPr>
+        <w:tc>
+          <w:tcPr>
+            <w:tcW w:w="960" w:type="dxa"/>
+            <w:shd w:val="clear" w:color="auto" w:fill="auto"/>
+            <w:noWrap/>
+            <w:vAlign w:val="bottom"/>
+            <w:hideMark/>
+          </w:tcPr>
+          <w:p>
+            <w:pPr>
+              <w:spacing w:after="0" w:line="240" w:lineRule="auto"/>
+              <w:jc w:val="right"/>
+              <w:rPr>
+                <w:rFonts w:ascii="Calibri" w:eastAsia="Times New Roman" w:hAnsi="Calibri" w:cs="Times New Roman"/>
+                <w:color w:val="000000"/>
+                <w:lang w:val="en-US"/>
+              </w:rPr>
+            </w:pPr>
+            <w:r>
+              <w:rPr>
+                <w:rFonts w:ascii="Calibri" w:eastAsia="Times New Roman" w:hAnsi="Calibri" w:cs="Times New Roman"/>
+                <w:color w:val="000000"/>
+                <w:lang w:val="en-US"/>
+              </w:rPr>
+              <w:t>0,683</w:t>
+            </w:r>
+          </w:p>
+        </w:tc>
+        <w:tc>
+          <w:tcPr>
+            <w:tcW w:w="960" w:type="dxa"/>
+            <w:shd w:val="clear" w:color="auto" w:fill="auto"/>
+            <w:noWrap/>
+            <w:vAlign w:val="bottom"/>
+            <w:hideMark/>
+          </w:tcPr>
+          <w:p>
+            <w:pPr>
+              <w:spacing w:after="0" w:line="240" w:lineRule="auto"/>
+              <w:jc w:val="right"/>
+              <w:rPr>
+                <w:rFonts w:ascii="Calibri" w:eastAsia="Times New Roman" w:hAnsi="Calibri" w:cs="Times New Roman"/>
+                <w:color w:val="000000"/>
+                <w:lang w:val="en-US"/>
+              </w:rPr>
+            </w:pPr>
+            <w:r>
+              <w:rPr>
+                <w:rFonts w:ascii="Calibri" w:eastAsia="Times New Roman" w:hAnsi="Calibri" w:cs="Times New Roman"/>
+                <w:color w:val="000000"/>
+                <w:lang w:val="en-US"/>
+              </w:rPr>
+              <w:t>0,0013</w:t>
+            </w:r>
+          </w:p>
+        </w:tc>
+      </w:tr>
+      <w:tr>
+        <w:trPr>
+          <w:trHeight w:val="300"/>
+        </w:trPr>
+        <w:tc>
+          <w:tcPr>
+            <w:tcW w:w="960" w:type="dxa"/>
+            <w:shd w:val="clear" w:color="auto" w:fill="auto"/>
+            <w:noWrap/>
+            <w:vAlign w:val="bottom"/>
+            <w:hideMark/>
+          </w:tcPr>
+          <w:p>
+            <w:pPr>
+              <w:spacing w:after="0" w:line="240" w:lineRule="auto"/>
+              <w:jc w:val="right"/>
+              <w:rPr>
+                <w:rFonts w:ascii="Calibri" w:eastAsia="Times New Roman" w:hAnsi="Calibri" w:cs="Times New Roman"/>
+                <w:color w:val="000000"/>
+                <w:lang w:val="en-US"/>
+              </w:rPr>
+            </w:pPr>
+            <w:r>
+              <w:rPr>
+                <w:rFonts w:ascii="Calibri" w:eastAsia="Times New Roman" w:hAnsi="Calibri" w:cs="Times New Roman"/>
+                <w:color w:val="000000"/>
+                <w:lang w:val="en-US"/>
+              </w:rPr>
+              <w:t>1,568</w:t>
+            </w:r>
+          </w:p>
+        </w:tc>
+        <w:tc>
+          <w:tcPr>
+            <w:tcW w:w="960" w:type="dxa"/>
+            <w:shd w:val="clear" w:color="auto" w:fill="auto"/>
+            <w:noWrap/>
+            <w:vAlign w:val="bottom"/>
+            <w:hideMark/>
+          </w:tcPr>
+          <w:p>
+            <w:pPr>
+              <w:spacing w:after="0" w:line="240" w:lineRule="auto"/>
+              <w:jc w:val="right"/>
+              <w:rPr>
+                <w:rFonts w:ascii="Calibri" w:eastAsia="Times New Roman" w:hAnsi="Calibri" w:cs="Times New Roman"/>
+                <w:color w:val="000000"/>
+                <w:lang w:val="en-US"/>
+              </w:rPr>
+            </w:pPr>
+            <w:r>
+              <w:rPr>
+                <w:rFonts w:ascii="Calibri" w:eastAsia="Times New Roman" w:hAnsi="Calibri" w:cs="Times New Roman"/>
+                <w:color w:val="000000"/>
+                <w:lang w:val="en-US"/>
+              </w:rPr>
+              <w:t>0,0015</w:t>
+            </w:r>
+          </w:p>
+        </w:tc>
+      </w:tr>
+      <w:tr>
+        <w:trPr>
+          <w:trHeight w:val="300"/>
+        </w:trPr>
+        <w:tc>
+          <w:tcPr>
+            <w:tcW w:w="960" w:type="dxa"/>
+            <w:shd w:val="clear" w:color="auto" w:fill="auto"/>
+            <w:noWrap/>
+            <w:vAlign w:val="bottom"/>
+            <w:hideMark/>
+          </w:tcPr>
+          <w:p>
+            <w:pPr>
+              <w:spacing w:after="0" w:line="240" w:lineRule="auto"/>
+              <w:jc w:val="right"/>
+              <w:rPr>
+                <w:rFonts w:ascii="Calibri" w:eastAsia="Times New Roman" w:hAnsi="Calibri" w:cs="Times New Roman"/>
+                <w:color w:val="000000"/>
+                <w:lang w:val="en-US"/>
+              </w:rPr>
+            </w:pPr>
+            <w:r>
+              <w:rPr>
+                <w:rFonts w:ascii="Calibri" w:eastAsia="Times New Roman" w:hAnsi="Calibri" w:cs="Times New Roman"/>
+                <w:color w:val="000000"/>
+                <w:lang w:val="en-US"/>
+              </w:rPr>
+              <w:t>2,312</w:t>
+            </w:r>
+          </w:p>
+        </w:tc>
+        <w:tc>
+          <w:tcPr>
+            <w:tcW w:w="960" w:type="dxa"/>
+            <w:shd w:val="clear" w:color="auto" w:fill="auto"/>
+            <w:noWrap/>
+            <w:vAlign w:val="bottom"/>
+            <w:hideMark/>
+          </w:tcPr>
+          <w:p>
+            <w:pPr>
+              <w:spacing w:after="0" w:line="240" w:lineRule="auto"/>
+              <w:jc w:val="right"/>
+              <w:rPr>
+                <w:rFonts w:ascii="Calibri" w:eastAsia="Times New Roman" w:hAnsi="Calibri" w:cs="Times New Roman"/>
+                <w:color w:val="000000"/>
+                <w:lang w:val="en-US"/>
+              </w:rPr>
+            </w:pPr>
+            <w:r>
+              <w:rPr>
+                <w:rFonts w:ascii="Calibri" w:eastAsia="Times New Roman" w:hAnsi="Calibri" w:cs="Times New Roman"/>
+                <w:color w:val="000000"/>
+                <w:lang w:val="en-US"/>
+              </w:rPr>
+              <w:t>0,0016</w:t>
+            </w:r>
+          </w:p>
+        </w:tc>
+      </w:tr>
+      <w:tr>
+        <w:trPr>
+          <w:trHeight w:val="300"/>
+        </w:trPr>
+        <w:tc>
+          <w:tcPr>
+            <w:tcW w:w="960" w:type="dxa"/>
+            <w:shd w:val="clear" w:color="auto" w:fill="auto"/>
+            <w:noWrap/>
+            <w:vAlign w:val="bottom"/>
+            <w:hideMark/>
+          </w:tcPr>
+          <w:p>
+            <w:pPr>
+              <w:spacing w:after="0" w:line="240" w:lineRule="auto"/>
+              <w:jc w:val="right"/>
+              <w:rPr>
+                <w:rFonts w:ascii="Calibri" w:eastAsia="Times New Roman" w:hAnsi="Calibri" w:cs="Times New Roman"/>
+                <w:color w:val="000000"/>
+                <w:lang w:val="en-US"/>
+              </w:rPr>
+            </w:pPr>
+            <w:r>
+              <w:rPr>
+                <w:rFonts w:ascii="Calibri" w:eastAsia="Times New Roman" w:hAnsi="Calibri" w:cs="Times New Roman"/>
+                <w:color w:val="000000"/>
+                <w:lang w:val="en-US"/>
+              </w:rPr>
+              <w:t>3,182</w:t>
+            </w:r>
+          </w:p>
+        </w:tc>
+        <w:tc>
+          <w:tcPr>
+            <w:tcW w:w="960" w:type="dxa"/>
+            <w:shd w:val="clear" w:color="auto" w:fill="auto"/>
+            <w:noWrap/>
+            <w:vAlign w:val="bottom"/>
+            <w:hideMark/>
+          </w:tcPr>
+          <w:p>
+            <w:pPr>
+              <w:spacing w:after="0" w:line="240" w:lineRule="auto"/>
+              <w:jc w:val="right"/>
+              <w:rPr>
+                <w:rFonts w:ascii="Calibri" w:eastAsia="Times New Roman" w:hAnsi="Calibri" w:cs="Times New Roman"/>
+                <w:color w:val="000000"/>
+                <w:lang w:val="en-US"/>
+              </w:rPr>
+            </w:pPr>
+            <w:r>
+              <w:rPr>
+                <w:rFonts w:ascii="Calibri" w:eastAsia="Times New Roman" w:hAnsi="Calibri" w:cs="Times New Roman"/>
+                <w:color w:val="000000"/>
+                <w:lang w:val="en-US"/>
+              </w:rPr>
+              <w:t>0,0016</w:t>
+            </w:r>
+          </w:p>
+        </w:tc>
+      </w:tr>
+      <w:tr>
+        <w:trPr>
+          <w:trHeight w:val="300"/>
+        </w:trPr>
+        <w:tc>
+          <w:tcPr>
+            <w:tcW w:w="960" w:type="dxa"/>
+            <w:shd w:val="clear" w:color="auto" w:fill="auto"/>
+            <w:noWrap/>
+            <w:vAlign w:val="bottom"/>
+            <w:hideMark/>
+          </w:tcPr>
+          <w:p>
+            <w:pPr>
+              <w:spacing w:after="0" w:line="240" w:lineRule="auto"/>
+              <w:jc w:val="right"/>
+              <w:rPr>
+                <w:rFonts w:ascii="Calibri" w:eastAsia="Times New Roman" w:hAnsi="Calibri" w:cs="Times New Roman"/>
+                <w:color w:val="000000"/>
+                <w:lang w:val="en-US"/>
+              </w:rPr>
+            </w:pPr>
+            <w:r>
+              <w:rPr>
+                <w:rFonts w:ascii="Calibri" w:eastAsia="Times New Roman" w:hAnsi="Calibri" w:cs="Times New Roman"/>
+                <w:color w:val="000000"/>
+                <w:lang w:val="en-US"/>
+              </w:rPr>
+              <w:t>4,316</w:t>
+            </w:r>
+          </w:p>
+        </w:tc>
+        <w:tc>
+          <w:tcPr>
+            <w:tcW w:w="960" w:type="dxa"/>
+            <w:shd w:val="clear" w:color="auto" w:fill="auto"/>
+            <w:noWrap/>
+            <w:vAlign w:val="bottom"/>
+            <w:hideMark/>
+          </w:tcPr>
+          <w:p>
+            <w:pPr>
+              <w:spacing w:after="0" w:line="240" w:lineRule="auto"/>
+              <w:jc w:val="right"/>
+              <w:rPr>
+                <w:rFonts w:ascii="Calibri" w:eastAsia="Times New Roman" w:hAnsi="Calibri" w:cs="Times New Roman"/>
+                <w:color w:val="000000"/>
+                <w:lang w:val="en-US"/>
+              </w:rPr>
+            </w:pPr>
+            <w:r>
+              <w:rPr>
+                <w:rFonts w:ascii="Calibri" w:eastAsia="Times New Roman" w:hAnsi="Calibri" w:cs="Times New Roman"/>
+                <w:color w:val="000000"/>
+                <w:lang w:val="en-US"/>
+              </w:rPr>
+              <w:t>0,0022</w:t>
             </w:r>
           </w:p>
         </w:tc>
@@ -1885,6 +2351,221 @@
           <w:lang w:val="en-GB"/>
         </w:rPr>
       </w:pPr>
+      <w:r>
+        <w:rPr>
+          <w:rFonts w:ascii="Times New Roman" w:hAnsi="Times New Roman" w:cs="Times New Roman"/>
+          <w:color w:val="000000"/>
+          <w:sz w:val="24"/>
+          <w:szCs w:val="24"/>
+          <w:lang w:val="en-GB"/>
+        </w:rPr>
+        <w:br w:type="textWrapping" w:clear="all"/>
+      </w:r>
+    </w:p>
+    <w:p>
+      <w:pPr>
+        <w:rPr>
+          <w:rFonts w:ascii="Times New Roman" w:hAnsi="Times New Roman" w:cs="Times New Roman"/>
+          <w:color w:val="000000"/>
+          <w:sz w:val="24"/>
+          <w:szCs w:val="24"/>
+          <w:lang w:val="en-GB"/>
+        </w:rPr>
+      </w:pPr>
+      <w:r>
+        <w:rPr>
+          <w:rFonts w:ascii="Times New Roman" w:hAnsi="Times New Roman" w:cs="Times New Roman"/>
+          <w:noProof/>
+          <w:sz w:val="24"/>
+          <w:szCs w:val="24"/>
+          <w:lang w:val="en-US"/>
+        </w:rPr>
+        <w:drawing>
+          <wp:inline distT="0" distB="0" distL="0" distR="0" wp14:anchorId="521469F7" wp14:editId="7431F7B4">
+            <wp:extent cx="1920658" cy="1440494"/>
+            <wp:effectExtent l="0" t="0" r="3810" b="7620"/>
+            <wp:docPr id="8" name="Immagine 8"/>
+            <wp:cNvGraphicFramePr>
+              <a:graphicFrameLocks xmlns:a="http://schemas.openxmlformats.org/drawingml/2006/main" noChangeAspect="1"/>
+            </wp:cNvGraphicFramePr>
+            <a:graphic xmlns:a="http://schemas.openxmlformats.org/drawingml/2006/main">
+              <a:graphicData uri="http://schemas.openxmlformats.org/drawingml/2006/picture">
+                <pic:pic xmlns:pic="http://schemas.openxmlformats.org/drawingml/2006/picture">
+                  <pic:nvPicPr>
+                    <pic:cNvPr id="8" name="Positive ladder.jpg"/>
+                    <pic:cNvPicPr/>
+                  </pic:nvPicPr>
+                  <pic:blipFill>
+                    <a:blip r:embed="rId12" cstate="print">
+                      <a:extLst>
+                        <a:ext uri="{28A0092B-C50C-407E-A947-70E740481C1C}">
+                          <a14:useLocalDpi xmlns:a14="http://schemas.microsoft.com/office/drawing/2010/main" val="0"/>
+                        </a:ext>
+                      </a:extLst>
+                    </a:blip>
+                    <a:stretch>
+                      <a:fillRect/>
+                    </a:stretch>
+                  </pic:blipFill>
+                  <pic:spPr>
+                    <a:xfrm>
+                      <a:off x="0" y="0"/>
+                      <a:ext cx="1963739" cy="1472805"/>
+                    </a:xfrm>
+                    <a:prstGeom prst="rect">
+                      <a:avLst/>
+                    </a:prstGeom>
+                  </pic:spPr>
+                </pic:pic>
+              </a:graphicData>
+            </a:graphic>
+          </wp:inline>
+        </w:drawing>
+      </w:r>
+      <w:r>
+        <w:rPr>
+          <w:rFonts w:ascii="Times New Roman" w:hAnsi="Times New Roman" w:cs="Times New Roman"/>
+          <w:noProof/>
+          <w:color w:val="000000"/>
+          <w:sz w:val="24"/>
+          <w:szCs w:val="24"/>
+          <w:lang w:val="en-US"/>
+        </w:rPr>
+        <w:drawing>
+          <wp:anchor distT="0" distB="0" distL="114300" distR="114300" simplePos="0" relativeHeight="251658240" behindDoc="0" locked="0" layoutInCell="1" allowOverlap="1">
+            <wp:simplePos x="718159" y="2784953"/>
+            <wp:positionH relativeFrom="column">
+              <wp:align>left</wp:align>
+            </wp:positionH>
+            <wp:positionV relativeFrom="paragraph">
+              <wp:align>top</wp:align>
+            </wp:positionV>
+            <wp:extent cx="1959118" cy="1469338"/>
+            <wp:effectExtent l="0" t="0" r="3175" b="0"/>
+            <wp:wrapSquare wrapText="bothSides"/>
+            <wp:docPr id="7" name="Immagine 7"/>
+            <wp:cNvGraphicFramePr>
+              <a:graphicFrameLocks xmlns:a="http://schemas.openxmlformats.org/drawingml/2006/main" noChangeAspect="1"/>
+            </wp:cNvGraphicFramePr>
+            <a:graphic xmlns:a="http://schemas.openxmlformats.org/drawingml/2006/main">
+              <a:graphicData uri="http://schemas.openxmlformats.org/drawingml/2006/picture">
+                <pic:pic xmlns:pic="http://schemas.openxmlformats.org/drawingml/2006/picture">
+                  <pic:nvPicPr>
+                    <pic:cNvPr id="7" name="Ladder_test.jpg"/>
+                    <pic:cNvPicPr/>
+                  </pic:nvPicPr>
+                  <pic:blipFill>
+                    <a:blip r:embed="rId13" cstate="print">
+                      <a:extLst>
+                        <a:ext uri="{28A0092B-C50C-407E-A947-70E740481C1C}">
+                          <a14:useLocalDpi xmlns:a14="http://schemas.microsoft.com/office/drawing/2010/main" val="0"/>
+                        </a:ext>
+                      </a:extLst>
+                    </a:blip>
+                    <a:stretch>
+                      <a:fillRect/>
+                    </a:stretch>
+                  </pic:blipFill>
+                  <pic:spPr>
+                    <a:xfrm>
+                      <a:off x="0" y="0"/>
+                      <a:ext cx="1959118" cy="1469338"/>
+                    </a:xfrm>
+                    <a:prstGeom prst="rect">
+                      <a:avLst/>
+                    </a:prstGeom>
+                  </pic:spPr>
+                </pic:pic>
+              </a:graphicData>
+            </a:graphic>
+          </wp:anchor>
+        </w:drawing>
+      </w:r>
+      <w:bookmarkStart w:id="0" w:name="_GoBack"/>
+      <w:bookmarkEnd w:id="0"/>
+    </w:p>
+    <w:p>
+      <w:pPr>
+        <w:rPr>
+          <w:rFonts w:ascii="Times New Roman" w:hAnsi="Times New Roman" w:cs="Times New Roman"/>
+          <w:color w:val="000000"/>
+          <w:sz w:val="24"/>
+          <w:szCs w:val="24"/>
+          <w:lang w:val="en-GB"/>
+        </w:rPr>
+      </w:pPr>
+      <w:r>
+        <w:rPr>
+          <w:rFonts w:ascii="Times New Roman" w:hAnsi="Times New Roman" w:cs="Times New Roman"/>
+          <w:color w:val="000000"/>
+          <w:sz w:val="24"/>
+          <w:szCs w:val="24"/>
+          <w:lang w:val="en-GB"/>
+        </w:rPr>
+        <w:t>From the variance values of the current it can be seen that the variance grows linearly with the modulus of the current so we decided to estimate the variance by simple linear interpolation. The results can be seen in figure(number!!!).</w:t>
+      </w:r>
+    </w:p>
+    <w:p>
+      <w:pPr>
+        <w:rPr>
+          <w:rFonts w:ascii="Times New Roman" w:hAnsi="Times New Roman" w:cs="Times New Roman"/>
+          <w:color w:val="000000"/>
+          <w:sz w:val="24"/>
+          <w:szCs w:val="24"/>
+          <w:lang w:val="en-GB"/>
+        </w:rPr>
+      </w:pPr>
+      <w:r>
+        <w:rPr>
+          <w:rFonts w:ascii="Times New Roman" w:hAnsi="Times New Roman" w:cs="Times New Roman"/>
+          <w:noProof/>
+          <w:color w:val="000000"/>
+          <w:sz w:val="24"/>
+          <w:szCs w:val="24"/>
+          <w:lang w:val="en-US"/>
+        </w:rPr>
+        <w:drawing>
+          <wp:inline distT="0" distB="0" distL="0" distR="0" wp14:anchorId="172F0FBA" wp14:editId="037B06F3">
+            <wp:extent cx="1959765" cy="1469721"/>
+            <wp:effectExtent l="0" t="0" r="2540" b="0"/>
+            <wp:docPr id="6" name="Immagine 6"/>
+            <wp:cNvGraphicFramePr>
+              <a:graphicFrameLocks xmlns:a="http://schemas.openxmlformats.org/drawingml/2006/main" noChangeAspect="1"/>
+            </wp:cNvGraphicFramePr>
+            <a:graphic xmlns:a="http://schemas.openxmlformats.org/drawingml/2006/main">
+              <a:graphicData uri="http://schemas.openxmlformats.org/drawingml/2006/picture">
+                <pic:pic xmlns:pic="http://schemas.openxmlformats.org/drawingml/2006/picture">
+                  <pic:nvPicPr>
+                    <pic:cNvPr id="6" name="current_variance_estimated.png"/>
+                    <pic:cNvPicPr/>
+                  </pic:nvPicPr>
+                  <pic:blipFill>
+                    <a:blip r:embed="rId14" cstate="print">
+                      <a:extLst>
+                        <a:ext uri="{28A0092B-C50C-407E-A947-70E740481C1C}">
+                          <a14:useLocalDpi xmlns:a14="http://schemas.microsoft.com/office/drawing/2010/main" val="0"/>
+                        </a:ext>
+                      </a:extLst>
+                    </a:blip>
+                    <a:stretch>
+                      <a:fillRect/>
+                    </a:stretch>
+                  </pic:blipFill>
+                  <pic:spPr>
+                    <a:xfrm>
+                      <a:off x="0" y="0"/>
+                      <a:ext cx="1989503" cy="1492023"/>
+                    </a:xfrm>
+                    <a:prstGeom prst="rect">
+                      <a:avLst/>
+                    </a:prstGeom>
+                  </pic:spPr>
+                </pic:pic>
+              </a:graphicData>
+            </a:graphic>
+          </wp:inline>
+        </w:drawing>
+      </w:r>
     </w:p>
     <w:p>
       <w:pPr>
@@ -1909,7 +2590,6 @@
           <w:szCs w:val="24"/>
           <w:lang w:val="en-GB"/>
         </w:rPr>
-        <w:lastRenderedPageBreak/>
         <w:t>Encoder signal</w:t>
       </w:r>
     </w:p>
@@ -1931,29 +2611,7 @@
           <w:szCs w:val="24"/>
           <w:lang w:val="en-GB"/>
         </w:rPr>
-        <w:t xml:space="preserve">Another problem is the one of the signal given by the encoders. This signal is a voltage impulse given to the Arduino. Unfortunately, the measure showed by </w:t>
-      </w:r>
-      <w:proofErr w:type="spellStart"/>
-      <w:r>
-        <w:rPr>
-          <w:rFonts w:ascii="Times New Roman" w:hAnsi="Times New Roman" w:cs="Times New Roman"/>
-          <w:color w:val="000000"/>
-          <w:sz w:val="24"/>
-          <w:szCs w:val="24"/>
-          <w:lang w:val="en-GB"/>
-        </w:rPr>
-        <w:t>Poliscope</w:t>
-      </w:r>
-      <w:proofErr w:type="spellEnd"/>
-      <w:r>
-        <w:rPr>
-          <w:rFonts w:ascii="Times New Roman" w:hAnsi="Times New Roman" w:cs="Times New Roman"/>
-          <w:color w:val="000000"/>
-          <w:sz w:val="24"/>
-          <w:szCs w:val="24"/>
-          <w:lang w:val="en-GB"/>
-        </w:rPr>
-        <w:t xml:space="preserve"> is not in centimetres so </w:t>
+        <w:t xml:space="preserve">Another problem is the one of the signal given by the encoders. This signal is a voltage impulse given to the Arduino. Unfortunately, the measure showed by Poliscope is not in centimetres so </w:t>
       </w:r>
       <w:r>
         <w:rPr>
@@ -1983,29 +2641,7 @@
           <w:szCs w:val="24"/>
           <w:lang w:val="en-GB"/>
         </w:rPr>
-        <w:t xml:space="preserve">The idea was to give a reference signal in an open loop configuration. Once the transient is passed both </w:t>
-      </w:r>
-      <w:proofErr w:type="spellStart"/>
-      <w:r>
-        <w:rPr>
-          <w:rFonts w:ascii="Times New Roman" w:hAnsi="Times New Roman" w:cs="Times New Roman"/>
-          <w:color w:val="000000"/>
-          <w:sz w:val="24"/>
-          <w:szCs w:val="24"/>
-          <w:lang w:val="en-GB"/>
-        </w:rPr>
-        <w:t>Poliscope</w:t>
-      </w:r>
-      <w:proofErr w:type="spellEnd"/>
-      <w:r>
-        <w:rPr>
-          <w:rFonts w:ascii="Times New Roman" w:hAnsi="Times New Roman" w:cs="Times New Roman"/>
-          <w:color w:val="000000"/>
-          <w:sz w:val="24"/>
-          <w:szCs w:val="24"/>
-          <w:lang w:val="en-GB"/>
-        </w:rPr>
-        <w:t xml:space="preserve"> value and the real displacement of the car</w:t>
+        <w:t>The idea was to give a reference signal in an open loop configuration. Once the transient is passed both Poliscope value and the real displacement of the car</w:t>
       </w:r>
       <w:r>
         <w:rPr>
@@ -2075,29 +2711,7 @@
           <w:szCs w:val="24"/>
           <w:lang w:val="en-GB"/>
         </w:rPr>
-        <w:t xml:space="preserve"> (!!!</w:t>
-      </w:r>
-      <w:proofErr w:type="spellStart"/>
-      <w:r>
-        <w:rPr>
-          <w:rFonts w:ascii="Times New Roman" w:hAnsi="Times New Roman" w:cs="Times New Roman"/>
-          <w:color w:val="000000"/>
-          <w:sz w:val="24"/>
-          <w:szCs w:val="24"/>
-          <w:lang w:val="en-GB"/>
-        </w:rPr>
-        <w:t>numero</w:t>
-      </w:r>
-      <w:proofErr w:type="spellEnd"/>
-      <w:r>
-        <w:rPr>
-          <w:rFonts w:ascii="Times New Roman" w:hAnsi="Times New Roman" w:cs="Times New Roman"/>
-          <w:color w:val="000000"/>
-          <w:sz w:val="24"/>
-          <w:szCs w:val="24"/>
-          <w:lang w:val="en-GB"/>
-        </w:rPr>
-        <w:t>)</w:t>
+        <w:t xml:space="preserve"> (!!!numero)</w:t>
       </w:r>
       <w:r>
         <w:rPr>
@@ -2127,29 +2741,7 @@
           <w:szCs w:val="24"/>
           <w:lang w:val="en-GB"/>
         </w:rPr>
-        <w:t xml:space="preserve">the values of the various measurements. The final column shows the ratio between the </w:t>
-      </w:r>
-      <w:proofErr w:type="spellStart"/>
-      <w:r>
-        <w:rPr>
-          <w:rFonts w:ascii="Times New Roman" w:hAnsi="Times New Roman" w:cs="Times New Roman"/>
-          <w:color w:val="000000"/>
-          <w:sz w:val="24"/>
-          <w:szCs w:val="24"/>
-          <w:lang w:val="en-GB"/>
-        </w:rPr>
-        <w:t>Poliscope</w:t>
-      </w:r>
-      <w:proofErr w:type="spellEnd"/>
-      <w:r>
-        <w:rPr>
-          <w:rFonts w:ascii="Times New Roman" w:hAnsi="Times New Roman" w:cs="Times New Roman"/>
-          <w:color w:val="000000"/>
-          <w:sz w:val="24"/>
-          <w:szCs w:val="24"/>
-          <w:lang w:val="en-GB"/>
-        </w:rPr>
-        <w:t xml:space="preserve"> value and the displacement. This ratio has a mean value of </w:t>
+        <w:t xml:space="preserve">the values of the various measurements. The final column shows the ratio between the Poliscope value and the displacement. This ratio has a mean value of </w:t>
       </w:r>
       <w:r>
         <w:rPr>
@@ -2420,7 +3012,6 @@
                       <w:lang w:val="en-US"/>
                     </w:rPr>
                   </w:pPr>
-                  <w:proofErr w:type="spellStart"/>
                   <w:r>
                     <w:rPr>
                       <w:rFonts w:ascii="Times New Roman" w:eastAsia="Times New Roman" w:hAnsi="Times New Roman" w:cs="Times New Roman"/>
@@ -2431,7 +3022,6 @@
                     </w:rPr>
                     <w:t>Poliscope</w:t>
                   </w:r>
-                  <w:proofErr w:type="spellEnd"/>
                 </w:p>
               </w:tc>
               <w:tc>
@@ -3061,6 +3651,7 @@
                       <w:szCs w:val="24"/>
                       <w:lang w:val="en-US"/>
                     </w:rPr>
+                    <w:lastRenderedPageBreak/>
                     <w:t>4</w:t>
                   </w:r>
                 </w:p>
@@ -3773,6 +4364,7 @@
                       <w:szCs w:val="24"/>
                       <w:lang w:val="en-US"/>
                     </w:rPr>
+                    <w:lastRenderedPageBreak/>
                     <w:t xml:space="preserve">Medium </w:t>
                   </w:r>
                   <w:r>
@@ -3854,7 +4446,6 @@
                       <w:lang w:val="en-US"/>
                     </w:rPr>
                   </w:pPr>
-                  <w:proofErr w:type="spellStart"/>
                   <w:r>
                     <w:rPr>
                       <w:rFonts w:ascii="Times New Roman" w:eastAsia="Times New Roman" w:hAnsi="Times New Roman" w:cs="Times New Roman"/>
@@ -3865,7 +4456,6 @@
                     </w:rPr>
                     <w:t>Poliscope</w:t>
                   </w:r>
-                  <w:proofErr w:type="spellEnd"/>
                 </w:p>
               </w:tc>
               <w:tc>
@@ -4372,6 +4962,7 @@
                       <w:szCs w:val="24"/>
                       <w:lang w:val="en-US"/>
                     </w:rPr>
+                    <w:lastRenderedPageBreak/>
                     <w:t>2,5</w:t>
                   </w:r>
                 </w:p>
@@ -6026,7 +6617,6 @@
                       <w:lang w:val="en-US"/>
                     </w:rPr>
                   </w:pPr>
-                  <w:proofErr w:type="spellStart"/>
                   <w:r>
                     <w:rPr>
                       <w:rFonts w:ascii="Times New Roman" w:eastAsia="Times New Roman" w:hAnsi="Times New Roman" w:cs="Times New Roman"/>
@@ -6037,7 +6627,6 @@
                     </w:rPr>
                     <w:t>Poliscope</w:t>
                   </w:r>
-                  <w:proofErr w:type="spellEnd"/>
                 </w:p>
               </w:tc>
               <w:tc>
@@ -6847,7 +7436,6 @@
           <w:szCs w:val="24"/>
           <w:lang w:val="en-GB"/>
         </w:rPr>
-        <w:lastRenderedPageBreak/>
         <w:t xml:space="preserve">To avoid undesired behaviour of the system, a Simulink protection of the system has been designed. The system monitors current, voltage and displacement and if they overshoot a given value an alert is triggered that switches off the system to prevent any damage. </w:t>
       </w:r>
     </w:p>
@@ -6889,51 +7477,7 @@
           <w:szCs w:val="24"/>
           <w:lang w:val="en-GB"/>
         </w:rPr>
-        <w:t xml:space="preserve">ed using a finite state machine through the library </w:t>
-      </w:r>
-      <w:proofErr w:type="spellStart"/>
-      <w:r>
-        <w:rPr>
-          <w:rFonts w:ascii="Times New Roman" w:hAnsi="Times New Roman" w:cs="Times New Roman"/>
-          <w:color w:val="000000"/>
-          <w:sz w:val="24"/>
-          <w:szCs w:val="24"/>
-          <w:lang w:val="en-GB"/>
-        </w:rPr>
-        <w:t>Stateflow</w:t>
-      </w:r>
-      <w:proofErr w:type="spellEnd"/>
-      <w:r>
-        <w:rPr>
-          <w:rFonts w:ascii="Times New Roman" w:hAnsi="Times New Roman" w:cs="Times New Roman"/>
-          <w:color w:val="000000"/>
-          <w:sz w:val="24"/>
-          <w:szCs w:val="24"/>
-          <w:lang w:val="en-GB"/>
-        </w:rPr>
-        <w:t xml:space="preserve"> in </w:t>
-      </w:r>
-      <w:proofErr w:type="spellStart"/>
-      <w:r>
-        <w:rPr>
-          <w:rFonts w:ascii="Times New Roman" w:hAnsi="Times New Roman" w:cs="Times New Roman"/>
-          <w:color w:val="000000"/>
-          <w:sz w:val="24"/>
-          <w:szCs w:val="24"/>
-          <w:lang w:val="en-GB"/>
-        </w:rPr>
-        <w:t>Matlab</w:t>
-      </w:r>
-      <w:proofErr w:type="spellEnd"/>
-      <w:r>
-        <w:rPr>
-          <w:rFonts w:ascii="Times New Roman" w:hAnsi="Times New Roman" w:cs="Times New Roman"/>
-          <w:color w:val="000000"/>
-          <w:sz w:val="24"/>
-          <w:szCs w:val="24"/>
-          <w:lang w:val="en-GB"/>
-        </w:rPr>
-        <w:t>.</w:t>
+        <w:t>ed using a finite state machine through the library Stateflow in Matlab.</w:t>
       </w:r>
     </w:p>
     <w:p>
@@ -7154,6 +7698,7 @@
           <w:szCs w:val="24"/>
           <w:lang w:val="en-GB"/>
         </w:rPr>
+        <w:lastRenderedPageBreak/>
         <w:t>Decides which input</w:t>
       </w:r>
       <w:r>
@@ -7490,27 +8035,15 @@
           <w:lang w:val="en-GB"/>
         </w:rPr>
       </w:pPr>
-      <w:proofErr w:type="spellStart"/>
-      <w:r>
-        <w:rPr>
-          <w:rFonts w:ascii="Times New Roman" w:hAnsi="Times New Roman" w:cs="Times New Roman"/>
-          <w:color w:val="000000"/>
-          <w:sz w:val="24"/>
-          <w:szCs w:val="24"/>
-          <w:lang w:val="en-GB"/>
-        </w:rPr>
-        <w:t>Init</w:t>
-      </w:r>
-      <w:proofErr w:type="spellEnd"/>
-      <w:r>
-        <w:rPr>
-          <w:rFonts w:ascii="Times New Roman" w:hAnsi="Times New Roman" w:cs="Times New Roman"/>
-          <w:color w:val="000000"/>
-          <w:sz w:val="24"/>
-          <w:szCs w:val="24"/>
-          <w:lang w:val="en-GB"/>
-        </w:rPr>
-        <w:t xml:space="preserve"> Manager</w:t>
+      <w:r>
+        <w:rPr>
+          <w:rFonts w:ascii="Times New Roman" w:hAnsi="Times New Roman" w:cs="Times New Roman"/>
+          <w:color w:val="000000"/>
+          <w:sz w:val="24"/>
+          <w:szCs w:val="24"/>
+          <w:lang w:val="en-GB"/>
+        </w:rPr>
+        <w:t>Init Manager</w:t>
       </w:r>
     </w:p>
     <w:p>
@@ -7740,8 +8273,6 @@
         </w:rPr>
         <w:t xml:space="preserve"> again</w:t>
       </w:r>
-      <w:bookmarkStart w:id="0" w:name="_GoBack"/>
-      <w:bookmarkEnd w:id="0"/>
       <w:r>
         <w:rPr>
           <w:rFonts w:ascii="Times New Roman" w:hAnsi="Times New Roman" w:cs="Times New Roman"/>
@@ -7794,7 +8325,6 @@
           <w:szCs w:val="24"/>
           <w:lang w:val="en-GB"/>
         </w:rPr>
-        <w:lastRenderedPageBreak/>
         <w:t>Inside the system the reference signal is subtracted to the value measured by the position encoder and this error will be used to stabilize the system.</w:t>
       </w:r>
       <w:r>
@@ -7911,6 +8441,56 @@
     </w:sectPr>
   </w:body>
 </w:document>
+</file>
+
+<file path=word/endnotes.xml><?xml version="1.0" encoding="utf-8"?>
+<w:endnotes xmlns:wpc="http://schemas.microsoft.com/office/word/2010/wordprocessingCanvas" xmlns:cx="http://schemas.microsoft.com/office/drawing/2014/chartex" xmlns:cx1="http://schemas.microsoft.com/office/drawing/2015/9/8/chartex" xmlns:mc="http://schemas.openxmlformats.org/markup-compatibility/2006" xmlns:o="urn:schemas-microsoft-com:office:office" xmlns:r="http://schemas.openxmlformats.org/officeDocument/2006/relationships" xmlns:m="http://schemas.openxmlformats.org/officeDocument/2006/math" xmlns:v="urn:schemas-microsoft-com:vml" xmlns:wp14="http://schemas.microsoft.com/office/word/2010/wordprocessingDrawing" xmlns:wp="http://schemas.openxmlformats.org/drawingml/2006/wordprocessingDrawing" xmlns:w10="urn:schemas-microsoft-com:office:word" xmlns:w="http://schemas.openxmlformats.org/wordprocessingml/2006/main" xmlns:w14="http://schemas.microsoft.com/office/word/2010/wordml" xmlns:w15="http://schemas.microsoft.com/office/word/2012/wordml" xmlns:w16se="http://schemas.microsoft.com/office/word/2015/wordml/symex" xmlns:wpg="http://schemas.microsoft.com/office/word/2010/wordprocessingGroup" xmlns:wpi="http://schemas.microsoft.com/office/word/2010/wordprocessingInk" xmlns:wne="http://schemas.microsoft.com/office/word/2006/wordml" xmlns:wps="http://schemas.microsoft.com/office/word/2010/wordprocessingShape" mc:Ignorable="w14 w15 w16se wp14">
+  <w:endnote w:type="separator" w:id="-1">
+    <w:p>
+      <w:pPr>
+        <w:spacing w:after="0" w:line="240" w:lineRule="auto"/>
+      </w:pPr>
+      <w:r>
+        <w:separator/>
+      </w:r>
+    </w:p>
+  </w:endnote>
+  <w:endnote w:type="continuationSeparator" w:id="0">
+    <w:p>
+      <w:pPr>
+        <w:spacing w:after="0" w:line="240" w:lineRule="auto"/>
+      </w:pPr>
+      <w:r>
+        <w:continuationSeparator/>
+      </w:r>
+    </w:p>
+  </w:endnote>
+</w:endnotes>
+</file>
+
+<file path=word/footnotes.xml><?xml version="1.0" encoding="utf-8"?>
+<w:footnotes xmlns:wpc="http://schemas.microsoft.com/office/word/2010/wordprocessingCanvas" xmlns:cx="http://schemas.microsoft.com/office/drawing/2014/chartex" xmlns:cx1="http://schemas.microsoft.com/office/drawing/2015/9/8/chartex" xmlns:mc="http://schemas.openxmlformats.org/markup-compatibility/2006" xmlns:o="urn:schemas-microsoft-com:office:office" xmlns:r="http://schemas.openxmlformats.org/officeDocument/2006/relationships" xmlns:m="http://schemas.openxmlformats.org/officeDocument/2006/math" xmlns:v="urn:schemas-microsoft-com:vml" xmlns:wp14="http://schemas.microsoft.com/office/word/2010/wordprocessingDrawing" xmlns:wp="http://schemas.openxmlformats.org/drawingml/2006/wordprocessingDrawing" xmlns:w10="urn:schemas-microsoft-com:office:word" xmlns:w="http://schemas.openxmlformats.org/wordprocessingml/2006/main" xmlns:w14="http://schemas.microsoft.com/office/word/2010/wordml" xmlns:w15="http://schemas.microsoft.com/office/word/2012/wordml" xmlns:w16se="http://schemas.microsoft.com/office/word/2015/wordml/symex" xmlns:wpg="http://schemas.microsoft.com/office/word/2010/wordprocessingGroup" xmlns:wpi="http://schemas.microsoft.com/office/word/2010/wordprocessingInk" xmlns:wne="http://schemas.microsoft.com/office/word/2006/wordml" xmlns:wps="http://schemas.microsoft.com/office/word/2010/wordprocessingShape" mc:Ignorable="w14 w15 w16se wp14">
+  <w:footnote w:type="separator" w:id="-1">
+    <w:p>
+      <w:pPr>
+        <w:spacing w:after="0" w:line="240" w:lineRule="auto"/>
+      </w:pPr>
+      <w:r>
+        <w:separator/>
+      </w:r>
+    </w:p>
+  </w:footnote>
+  <w:footnote w:type="continuationSeparator" w:id="0">
+    <w:p>
+      <w:pPr>
+        <w:spacing w:after="0" w:line="240" w:lineRule="auto"/>
+      </w:pPr>
+      <w:r>
+        <w:continuationSeparator/>
+      </w:r>
+    </w:p>
+  </w:footnote>
+</w:footnotes>
 </file>
 
 <file path=word/numbering.xml><?xml version="1.0" encoding="utf-8"?>
@@ -8470,6 +9050,50 @@
     <w:basedOn w:val="Carpredefinitoparagrafo"/>
     <w:rsid w:val="005844C9"/>
   </w:style>
+  <w:style w:type="paragraph" w:styleId="Intestazione">
+    <w:name w:val="header"/>
+    <w:basedOn w:val="Normale"/>
+    <w:link w:val="IntestazioneCarattere"/>
+    <w:uiPriority w:val="99"/>
+    <w:unhideWhenUsed/>
+    <w:rsid w:val="00A11275"/>
+    <w:pPr>
+      <w:tabs>
+        <w:tab w:val="center" w:pos="4986"/>
+        <w:tab w:val="right" w:pos="9972"/>
+      </w:tabs>
+      <w:spacing w:after="0" w:line="240" w:lineRule="auto"/>
+    </w:pPr>
+  </w:style>
+  <w:style w:type="character" w:customStyle="1" w:styleId="IntestazioneCarattere">
+    <w:name w:val="Intestazione Carattere"/>
+    <w:basedOn w:val="Carpredefinitoparagrafo"/>
+    <w:link w:val="Intestazione"/>
+    <w:uiPriority w:val="99"/>
+    <w:rsid w:val="00A11275"/>
+  </w:style>
+  <w:style w:type="paragraph" w:styleId="Pidipagina">
+    <w:name w:val="footer"/>
+    <w:basedOn w:val="Normale"/>
+    <w:link w:val="PidipaginaCarattere"/>
+    <w:uiPriority w:val="99"/>
+    <w:unhideWhenUsed/>
+    <w:rsid w:val="00A11275"/>
+    <w:pPr>
+      <w:tabs>
+        <w:tab w:val="center" w:pos="4986"/>
+        <w:tab w:val="right" w:pos="9972"/>
+      </w:tabs>
+      <w:spacing w:after="0" w:line="240" w:lineRule="auto"/>
+    </w:pPr>
+  </w:style>
+  <w:style w:type="character" w:customStyle="1" w:styleId="PidipaginaCarattere">
+    <w:name w:val="Piè di pagina Carattere"/>
+    <w:basedOn w:val="Carpredefinitoparagrafo"/>
+    <w:link w:val="Pidipagina"/>
+    <w:uiPriority w:val="99"/>
+    <w:rsid w:val="00A11275"/>
+  </w:style>
 </w:styles>
 </file>
 

</xml_diff>

<commit_message>
Small correction to report
</commit_message>
<xml_diff>
--- a/Report pieces/System description.docx
+++ b/Report pieces/System description.docx
@@ -2481,8 +2481,6 @@
           </wp:anchor>
         </w:drawing>
       </w:r>
-      <w:bookmarkStart w:id="0" w:name="_GoBack"/>
-      <w:bookmarkEnd w:id="0"/>
     </w:p>
     <w:p>
       <w:pPr>
@@ -2525,9 +2523,17 @@
           <w:lang w:val="en-US"/>
         </w:rPr>
         <w:drawing>
-          <wp:inline distT="0" distB="0" distL="0" distR="0" wp14:anchorId="172F0FBA" wp14:editId="037B06F3">
+          <wp:anchor distT="0" distB="0" distL="114300" distR="114300" simplePos="0" relativeHeight="251659264" behindDoc="0" locked="0" layoutInCell="1" allowOverlap="1">
+            <wp:simplePos x="718159" y="5014586"/>
+            <wp:positionH relativeFrom="column">
+              <wp:align>left</wp:align>
+            </wp:positionH>
+            <wp:positionV relativeFrom="paragraph">
+              <wp:align>top</wp:align>
+            </wp:positionV>
             <wp:extent cx="1959765" cy="1469721"/>
             <wp:effectExtent l="0" t="0" r="2540" b="0"/>
+            <wp:wrapSquare wrapText="bothSides"/>
             <wp:docPr id="6" name="Immagine 6"/>
             <wp:cNvGraphicFramePr>
               <a:graphicFrameLocks xmlns:a="http://schemas.openxmlformats.org/drawingml/2006/main" noChangeAspect="1"/>
@@ -2554,7 +2560,7 @@
                   <pic:spPr>
                     <a:xfrm>
                       <a:off x="0" y="0"/>
-                      <a:ext cx="1989503" cy="1492023"/>
+                      <a:ext cx="1959765" cy="1469721"/>
                     </a:xfrm>
                     <a:prstGeom prst="rect">
                       <a:avLst/>
@@ -2563,9 +2569,66 @@
                 </pic:pic>
               </a:graphicData>
             </a:graphic>
-          </wp:inline>
+          </wp:anchor>
         </w:drawing>
       </w:r>
+    </w:p>
+    <w:p>
+      <w:pPr>
+        <w:rPr>
+          <w:rFonts w:ascii="Times New Roman" w:hAnsi="Times New Roman" w:cs="Times New Roman"/>
+          <w:sz w:val="24"/>
+          <w:szCs w:val="24"/>
+          <w:lang w:val="en-GB"/>
+        </w:rPr>
+      </w:pPr>
+    </w:p>
+    <w:p>
+      <w:pPr>
+        <w:rPr>
+          <w:rFonts w:ascii="Times New Roman" w:hAnsi="Times New Roman" w:cs="Times New Roman"/>
+          <w:sz w:val="24"/>
+          <w:szCs w:val="24"/>
+          <w:lang w:val="en-GB"/>
+        </w:rPr>
+      </w:pPr>
+    </w:p>
+    <w:p>
+      <w:pPr>
+        <w:tabs>
+          <w:tab w:val="left" w:pos="519"/>
+        </w:tabs>
+        <w:rPr>
+          <w:rFonts w:ascii="Times New Roman" w:hAnsi="Times New Roman" w:cs="Times New Roman"/>
+          <w:color w:val="000000"/>
+          <w:sz w:val="24"/>
+          <w:szCs w:val="24"/>
+          <w:lang w:val="en-GB"/>
+        </w:rPr>
+      </w:pPr>
+      <w:r>
+        <w:rPr>
+          <w:rFonts w:ascii="Times New Roman" w:hAnsi="Times New Roman" w:cs="Times New Roman"/>
+          <w:color w:val="000000"/>
+          <w:sz w:val="24"/>
+          <w:szCs w:val="24"/>
+          <w:lang w:val="en-GB"/>
+        </w:rPr>
+        <w:tab/>
+      </w:r>
+      <w:r>
+        <w:rPr>
+          <w:rFonts w:ascii="Times New Roman" w:hAnsi="Times New Roman" w:cs="Times New Roman"/>
+          <w:color w:val="000000"/>
+          <w:sz w:val="24"/>
+          <w:szCs w:val="24"/>
+          <w:lang w:val="en-GB"/>
+        </w:rPr>
+        <w:br w:type="textWrapping" w:clear="all"/>
+        <w:t>All these experiment were done in order to estimate the variance of the current sensor and to have enough information to build the variance matrixes for the Kalman filter.</w:t>
+      </w:r>
+      <w:bookmarkStart w:id="0" w:name="_GoBack"/>
+      <w:bookmarkEnd w:id="0"/>
     </w:p>
     <w:p>
       <w:pPr>
@@ -3385,6 +3448,7 @@
                       <w:szCs w:val="24"/>
                       <w:lang w:val="en-US"/>
                     </w:rPr>
+                    <w:lastRenderedPageBreak/>
                     <w:t>2,5</w:t>
                   </w:r>
                 </w:p>
@@ -3651,7 +3715,6 @@
                       <w:szCs w:val="24"/>
                       <w:lang w:val="en-US"/>
                     </w:rPr>
-                    <w:lastRenderedPageBreak/>
                     <w:t>4</w:t>
                   </w:r>
                 </w:p>
@@ -4696,6 +4759,7 @@
                       <w:szCs w:val="24"/>
                       <w:lang w:val="en-US"/>
                     </w:rPr>
+                    <w:lastRenderedPageBreak/>
                     <w:t>1,5</w:t>
                   </w:r>
                 </w:p>
@@ -4962,7 +5026,6 @@
                       <w:szCs w:val="24"/>
                       <w:lang w:val="en-US"/>
                     </w:rPr>
-                    <w:lastRenderedPageBreak/>
                     <w:t>2,5</w:t>
                   </w:r>
                 </w:p>
@@ -7666,6 +7729,7 @@
           <w:szCs w:val="32"/>
           <w:lang w:val="en-GB"/>
         </w:rPr>
+        <w:lastRenderedPageBreak/>
         <w:t>Input</w:t>
       </w:r>
       <w:r>
@@ -7698,7 +7762,6 @@
           <w:szCs w:val="24"/>
           <w:lang w:val="en-GB"/>
         </w:rPr>
-        <w:lastRenderedPageBreak/>
         <w:t>Decides which input</w:t>
       </w:r>
       <w:r>

</xml_diff>

<commit_message>
Small changes and corrections
</commit_message>
<xml_diff>
--- a/Report pieces/System description.docx
+++ b/Report pieces/System description.docx
@@ -1151,9 +1151,9 @@
         </w:rPr>
         <w:drawing>
           <wp:inline distT="0" distB="0" distL="0" distR="0">
-            <wp:extent cx="2216562" cy="1662421"/>
+            <wp:extent cx="2193447" cy="1645085"/>
             <wp:effectExtent l="0" t="0" r="0" b="0"/>
-            <wp:docPr id="10" name="Immagine 10"/>
+            <wp:docPr id="2" name="Immagine 2"/>
             <wp:cNvGraphicFramePr>
               <a:graphicFrameLocks xmlns:a="http://schemas.openxmlformats.org/drawingml/2006/main" noChangeAspect="1"/>
             </wp:cNvGraphicFramePr>
@@ -1161,7 +1161,7 @@
               <a:graphicData uri="http://schemas.openxmlformats.org/drawingml/2006/picture">
                 <pic:pic xmlns:pic="http://schemas.openxmlformats.org/drawingml/2006/picture">
                   <pic:nvPicPr>
-                    <pic:cNvPr id="10" name="Ladder_test_labeled.jpg"/>
+                    <pic:cNvPr id="2" name="Negative_max_current.jpg"/>
                     <pic:cNvPicPr/>
                   </pic:nvPicPr>
                   <pic:blipFill>
@@ -1179,7 +1179,7 @@
                   <pic:spPr>
                     <a:xfrm>
                       <a:off x="0" y="0"/>
-                      <a:ext cx="2229315" cy="1671986"/>
+                      <a:ext cx="2248898" cy="1686673"/>
                     </a:xfrm>
                     <a:prstGeom prst="rect">
                       <a:avLst/>
@@ -1242,8 +1242,6 @@
           </wp:inline>
         </w:drawing>
       </w:r>
-      <w:bookmarkStart w:id="0" w:name="_GoBack"/>
-      <w:bookmarkEnd w:id="0"/>
     </w:p>
     <w:p>
       <w:pPr>
@@ -2449,7 +2447,7 @@
                     <pic:cNvPicPr/>
                   </pic:nvPicPr>
                   <pic:blipFill>
-                    <a:blip r:embed="rId10" cstate="print">
+                    <a:blip r:embed="rId13" cstate="print">
                       <a:extLst>
                         <a:ext uri="{28A0092B-C50C-407E-A947-70E740481C1C}">
                           <a14:useLocalDpi xmlns:a14="http://schemas.microsoft.com/office/drawing/2010/main" val="0"/>
@@ -2494,7 +2492,59 @@
           <w:szCs w:val="24"/>
           <w:lang w:val="en-GB"/>
         </w:rPr>
-        <w:t>From the variance values of the current it can be seen that the variance grows linearly with the modulus of the current so we decided to estimate the variance by simple linear interpolation. The results can be seen in figure(number!!!).</w:t>
+        <w:t>From the variance values of the current it can be seen that the variance grows linearly with the modulus of the current so we decided to estimate the variance by simple linear interpolation. The results can be seen in figure</w:t>
+      </w:r>
+      <w:r>
+        <w:rPr>
+          <w:rFonts w:ascii="Times New Roman" w:hAnsi="Times New Roman" w:cs="Times New Roman"/>
+          <w:color w:val="000000"/>
+          <w:sz w:val="24"/>
+          <w:szCs w:val="24"/>
+          <w:lang w:val="en-GB"/>
+        </w:rPr>
+        <w:t xml:space="preserve"> </w:t>
+      </w:r>
+      <w:r>
+        <w:rPr>
+          <w:rFonts w:ascii="Times New Roman" w:hAnsi="Times New Roman" w:cs="Times New Roman"/>
+          <w:color w:val="000000"/>
+          <w:sz w:val="24"/>
+          <w:szCs w:val="24"/>
+          <w:lang w:val="en-GB"/>
+        </w:rPr>
+        <w:t>(number!!!)</w:t>
+      </w:r>
+      <w:r>
+        <w:rPr>
+          <w:rFonts w:ascii="Times New Roman" w:hAnsi="Times New Roman" w:cs="Times New Roman"/>
+          <w:color w:val="000000"/>
+          <w:sz w:val="24"/>
+          <w:szCs w:val="24"/>
+          <w:lang w:val="en-GB"/>
+        </w:rPr>
+        <w:t xml:space="preserve"> (!!! Aggiungere valori reali</w:t>
+      </w:r>
+      <w:bookmarkStart w:id="0" w:name="_GoBack"/>
+      <w:bookmarkEnd w:id="0"/>
+      <w:r>
+        <w:rPr>
+          <w:rFonts w:ascii="Times New Roman" w:hAnsi="Times New Roman" w:cs="Times New Roman"/>
+          <w:color w:val="000000"/>
+          <w:sz w:val="24"/>
+          <w:szCs w:val="24"/>
+          <w:lang w:val="en-GB"/>
+        </w:rPr>
+        <w:t>)</w:t>
+      </w:r>
+      <w:r>
+        <w:rPr>
+          <w:rFonts w:ascii="Times New Roman" w:hAnsi="Times New Roman" w:cs="Times New Roman"/>
+          <w:color w:val="000000"/>
+          <w:sz w:val="24"/>
+          <w:szCs w:val="24"/>
+          <w:lang w:val="en-GB"/>
+        </w:rPr>
+        <w:t>.</w:t>
       </w:r>
     </w:p>
     <w:p>
@@ -2540,7 +2590,7 @@
                     <pic:cNvPicPr/>
                   </pic:nvPicPr>
                   <pic:blipFill>
-                    <a:blip r:embed="rId13" cstate="print">
+                    <a:blip r:embed="rId14" cstate="print">
                       <a:extLst>
                         <a:ext uri="{28A0092B-C50C-407E-A947-70E740481C1C}">
                           <a14:useLocalDpi xmlns:a14="http://schemas.microsoft.com/office/drawing/2010/main" val="0"/>
@@ -7738,7 +7788,7 @@
                     <pic:cNvPicPr/>
                   </pic:nvPicPr>
                   <pic:blipFill>
-                    <a:blip r:embed="rId14" cstate="print">
+                    <a:blip r:embed="rId15" cstate="print">
                       <a:extLst>
                         <a:ext uri="{28A0092B-C50C-407E-A947-70E740481C1C}">
                           <a14:useLocalDpi xmlns:a14="http://schemas.microsoft.com/office/drawing/2010/main" val="0"/>
@@ -7877,7 +7927,27 @@
           <w:szCs w:val="24"/>
           <w:lang w:val="en-GB"/>
         </w:rPr>
-        <w:t xml:space="preserve"> One of the potentiometer is used to insert a disturbance in the control variable and the other one is used to give a variable and constant reference signal.</w:t>
+        <w:t xml:space="preserve"> One of the potentiometer is used to insert a disturbance in the control variable and the other</w:t>
+      </w:r>
+      <w:r>
+        <w:rPr>
+          <w:rFonts w:ascii="Times New Roman" w:hAnsi="Times New Roman" w:cs="Times New Roman"/>
+          <w:color w:val="000000"/>
+          <w:sz w:val="24"/>
+          <w:szCs w:val="24"/>
+          <w:lang w:val="en-GB"/>
+        </w:rPr>
+        <w:t xml:space="preserve"> one is used to give a variable</w:t>
+      </w:r>
+      <w:r>
+        <w:rPr>
+          <w:rFonts w:ascii="Times New Roman" w:hAnsi="Times New Roman" w:cs="Times New Roman"/>
+          <w:color w:val="000000"/>
+          <w:sz w:val="24"/>
+          <w:szCs w:val="24"/>
+          <w:lang w:val="en-GB"/>
+        </w:rPr>
+        <w:t xml:space="preserve"> reference signal.</w:t>
       </w:r>
     </w:p>
     <w:p>
@@ -7926,7 +7996,7 @@
                     <pic:cNvPicPr/>
                   </pic:nvPicPr>
                   <pic:blipFill>
-                    <a:blip r:embed="rId15" cstate="print">
+                    <a:blip r:embed="rId16" cstate="print">
                       <a:extLst>
                         <a:ext uri="{28A0092B-C50C-407E-A947-70E740481C1C}">
                           <a14:useLocalDpi xmlns:a14="http://schemas.microsoft.com/office/drawing/2010/main" val="0"/>
@@ -8512,7 +8582,7 @@
                     <pic:cNvPicPr/>
                   </pic:nvPicPr>
                   <pic:blipFill>
-                    <a:blip r:embed="rId16" cstate="print">
+                    <a:blip r:embed="rId17" cstate="print">
                       <a:extLst>
                         <a:ext uri="{28A0092B-C50C-407E-A947-70E740481C1C}">
                           <a14:useLocalDpi xmlns:a14="http://schemas.microsoft.com/office/drawing/2010/main" val="0"/>
@@ -8574,7 +8644,7 @@
                     <pic:cNvPicPr/>
                   </pic:nvPicPr>
                   <pic:blipFill>
-                    <a:blip r:embed="rId17" cstate="print">
+                    <a:blip r:embed="rId18" cstate="print">
                       <a:extLst>
                         <a:ext uri="{28A0092B-C50C-407E-A947-70E740481C1C}">
                           <a14:useLocalDpi xmlns:a14="http://schemas.microsoft.com/office/drawing/2010/main" val="0"/>
@@ -8655,7 +8725,7 @@
                     <pic:cNvPicPr/>
                   </pic:nvPicPr>
                   <pic:blipFill>
-                    <a:blip r:embed="rId18" cstate="print">
+                    <a:blip r:embed="rId19" cstate="print">
                       <a:extLst>
                         <a:ext uri="{28A0092B-C50C-407E-A947-70E740481C1C}">
                           <a14:useLocalDpi xmlns:a14="http://schemas.microsoft.com/office/drawing/2010/main" val="0"/>
@@ -8812,7 +8882,7 @@
                     <pic:cNvPicPr/>
                   </pic:nvPicPr>
                   <pic:blipFill>
-                    <a:blip r:embed="rId19" cstate="print">
+                    <a:blip r:embed="rId20" cstate="print">
                       <a:extLst>
                         <a:ext uri="{28A0092B-C50C-407E-A947-70E740481C1C}">
                           <a14:useLocalDpi xmlns:a14="http://schemas.microsoft.com/office/drawing/2010/main" val="0"/>

</xml_diff>

<commit_message>
Report corrections part 2
</commit_message>
<xml_diff>
--- a/Report pieces/System description.docx
+++ b/Report pieces/System description.docx
@@ -1411,7 +1411,67 @@
           <w:szCs w:val="24"/>
           <w:lang w:val="en-GB"/>
         </w:rPr>
-        <w:t xml:space="preserve">We applied a ladder type signal to measure the noise when the current was constant at different current levels. From the values obtained it can be seen that the variance of the negative current increases as the current increases in modulus instead if the current is positive the variance is small and almost constant. The fault of this behaviour for negative current is probably of the current measurement system. </w:t>
+        <w:t>We applied a ladder type signal to measure the noise when the current was constant at different current levels. From the values obtained it can be seen that the variance of the negative current increases as the current increases in modulus</w:t>
+      </w:r>
+      <w:r>
+        <w:rPr>
+          <w:rFonts w:ascii="Times New Roman" w:hAnsi="Times New Roman" w:cs="Times New Roman"/>
+          <w:color w:val="000000"/>
+          <w:sz w:val="24"/>
+          <w:szCs w:val="24"/>
+          <w:lang w:val="en-GB"/>
+        </w:rPr>
+        <w:t>;</w:t>
+      </w:r>
+      <w:r>
+        <w:rPr>
+          <w:rFonts w:ascii="Times New Roman" w:hAnsi="Times New Roman" w:cs="Times New Roman"/>
+          <w:color w:val="000000"/>
+          <w:sz w:val="24"/>
+          <w:szCs w:val="24"/>
+          <w:lang w:val="en-GB"/>
+        </w:rPr>
+        <w:t xml:space="preserve"> instead</w:t>
+      </w:r>
+      <w:r>
+        <w:rPr>
+          <w:rFonts w:ascii="Times New Roman" w:hAnsi="Times New Roman" w:cs="Times New Roman"/>
+          <w:color w:val="000000"/>
+          <w:sz w:val="24"/>
+          <w:szCs w:val="24"/>
+          <w:lang w:val="en-GB"/>
+        </w:rPr>
+        <w:t>,</w:t>
+      </w:r>
+      <w:r>
+        <w:rPr>
+          <w:rFonts w:ascii="Times New Roman" w:hAnsi="Times New Roman" w:cs="Times New Roman"/>
+          <w:color w:val="000000"/>
+          <w:sz w:val="24"/>
+          <w:szCs w:val="24"/>
+          <w:lang w:val="en-GB"/>
+        </w:rPr>
+        <w:t xml:space="preserve"> if the current is positive the variance is small and almost constant. The fault of this behaviour for negative current is probably</w:t>
+      </w:r>
+      <w:r>
+        <w:rPr>
+          <w:rFonts w:ascii="Times New Roman" w:hAnsi="Times New Roman" w:cs="Times New Roman"/>
+          <w:color w:val="000000"/>
+          <w:sz w:val="24"/>
+          <w:szCs w:val="24"/>
+          <w:lang w:val="en-GB"/>
+        </w:rPr>
+        <w:t xml:space="preserve"> due to</w:t>
+      </w:r>
+      <w:r>
+        <w:rPr>
+          <w:rFonts w:ascii="Times New Roman" w:hAnsi="Times New Roman" w:cs="Times New Roman"/>
+          <w:color w:val="000000"/>
+          <w:sz w:val="24"/>
+          <w:szCs w:val="24"/>
+          <w:lang w:val="en-GB"/>
+        </w:rPr>
+        <w:t xml:space="preserve"> the current measurement system. </w:t>
       </w:r>
     </w:p>
     <w:p>
@@ -2734,7 +2794,37 @@
           <w:szCs w:val="24"/>
           <w:lang w:val="en-GB"/>
         </w:rPr>
-        <w:t>The idea was to give a reference signal in an open loop configuration. Once the transient is passed both Poliscope value and the real displacement of the car</w:t>
+        <w:t xml:space="preserve">The idea was to give a reference signal in an open loop configuration. Once the transient </w:t>
+      </w:r>
+      <w:r>
+        <w:rPr>
+          <w:rFonts w:ascii="Times New Roman" w:hAnsi="Times New Roman" w:cs="Times New Roman"/>
+          <w:color w:val="000000"/>
+          <w:sz w:val="24"/>
+          <w:szCs w:val="24"/>
+          <w:lang w:val="en-GB"/>
+        </w:rPr>
+        <w:t>ha</w:t>
+      </w:r>
+      <w:r>
+        <w:rPr>
+          <w:rFonts w:ascii="Times New Roman" w:hAnsi="Times New Roman" w:cs="Times New Roman"/>
+          <w:color w:val="000000"/>
+          <w:sz w:val="24"/>
+          <w:szCs w:val="24"/>
+          <w:lang w:val="en-GB"/>
+        </w:rPr>
+        <w:t>d</w:t>
+      </w:r>
+      <w:r>
+        <w:rPr>
+          <w:rFonts w:ascii="Times New Roman" w:hAnsi="Times New Roman" w:cs="Times New Roman"/>
+          <w:color w:val="000000"/>
+          <w:sz w:val="24"/>
+          <w:szCs w:val="24"/>
+          <w:lang w:val="en-GB"/>
+        </w:rPr>
+        <w:t xml:space="preserve"> passed both Poliscope value and the real displacement of the car</w:t>
       </w:r>
       <w:r>
         <w:rPr>
@@ -7508,7 +7598,7 @@
           <w:szCs w:val="36"/>
           <w:lang w:val="en-GB"/>
         </w:rPr>
-        <w:t>System protection</w:t>
+        <w:t>Protection system</w:t>
       </w:r>
     </w:p>
     <w:p>
@@ -7571,27 +7661,6 @@
           <w:lang w:val="en-GB"/>
         </w:rPr>
         <w:t>ed using a finite state machine through the library Stateflow in Matlab.</w:t>
-      </w:r>
-    </w:p>
-    <w:p>
-      <w:pPr>
-        <w:rPr>
-          <w:rFonts w:ascii="Times New Roman" w:hAnsi="Times New Roman" w:cs="Times New Roman"/>
-          <w:color w:val="000000"/>
-          <w:sz w:val="24"/>
-          <w:szCs w:val="24"/>
-          <w:lang w:val="en-GB"/>
-        </w:rPr>
-      </w:pPr>
-      <w:r>
-        <w:rPr>
-          <w:rFonts w:ascii="Times New Roman" w:hAnsi="Times New Roman" w:cs="Times New Roman"/>
-          <w:color w:val="000000"/>
-          <w:sz w:val="24"/>
-          <w:szCs w:val="24"/>
-          <w:lang w:val="en-GB"/>
-        </w:rPr>
-        <w:t>The third lever instead it’s used to change from a reference signal to the potentiometer of the board.</w:t>
       </w:r>
     </w:p>
     <w:p>
@@ -7855,87 +7924,47 @@
           <w:szCs w:val="24"/>
           <w:lang w:val="en-GB"/>
         </w:rPr>
-        <w:t>Decides which input</w:t>
-      </w:r>
-      <w:r>
-        <w:rPr>
-          <w:rFonts w:ascii="Times New Roman" w:hAnsi="Times New Roman" w:cs="Times New Roman"/>
-          <w:color w:val="000000"/>
-          <w:sz w:val="24"/>
-          <w:szCs w:val="24"/>
-          <w:lang w:val="en-GB"/>
-        </w:rPr>
-        <w:t xml:space="preserve"> to use between potentiometers and signals. If the third switch of the Arduino board is enabled then the input switch</w:t>
-      </w:r>
-      <w:r>
-        <w:rPr>
-          <w:rFonts w:ascii="Times New Roman" w:hAnsi="Times New Roman" w:cs="Times New Roman"/>
-          <w:color w:val="000000"/>
-          <w:sz w:val="24"/>
-          <w:szCs w:val="24"/>
-          <w:lang w:val="en-GB"/>
-        </w:rPr>
-        <w:t>es</w:t>
-      </w:r>
-      <w:r>
-        <w:rPr>
-          <w:rFonts w:ascii="Times New Roman" w:hAnsi="Times New Roman" w:cs="Times New Roman"/>
-          <w:color w:val="000000"/>
-          <w:sz w:val="24"/>
-          <w:szCs w:val="24"/>
-          <w:lang w:val="en-GB"/>
-        </w:rPr>
-        <w:t xml:space="preserve"> from the signals </w:t>
-      </w:r>
-      <w:r>
-        <w:rPr>
-          <w:rFonts w:ascii="Times New Roman" w:hAnsi="Times New Roman" w:cs="Times New Roman"/>
-          <w:color w:val="000000"/>
-          <w:sz w:val="24"/>
-          <w:szCs w:val="24"/>
-          <w:lang w:val="en-GB"/>
-        </w:rPr>
-        <w:t>to</w:t>
-      </w:r>
-      <w:r>
-        <w:rPr>
-          <w:rFonts w:ascii="Times New Roman" w:hAnsi="Times New Roman" w:cs="Times New Roman"/>
-          <w:color w:val="000000"/>
-          <w:sz w:val="24"/>
-          <w:szCs w:val="24"/>
-          <w:lang w:val="en-GB"/>
-        </w:rPr>
-        <w:t xml:space="preserve"> the manual potentiometers.</w:t>
-      </w:r>
-      <w:r>
-        <w:rPr>
-          <w:rFonts w:ascii="Times New Roman" w:hAnsi="Times New Roman" w:cs="Times New Roman"/>
-          <w:color w:val="000000"/>
-          <w:sz w:val="24"/>
-          <w:szCs w:val="24"/>
-          <w:lang w:val="en-GB"/>
-        </w:rPr>
-        <w:t xml:space="preserve"> One of the potentiometer is used to insert a disturbance in the control variable and the other</w:t>
-      </w:r>
-      <w:r>
-        <w:rPr>
-          <w:rFonts w:ascii="Times New Roman" w:hAnsi="Times New Roman" w:cs="Times New Roman"/>
-          <w:color w:val="000000"/>
-          <w:sz w:val="24"/>
-          <w:szCs w:val="24"/>
-          <w:lang w:val="en-GB"/>
-        </w:rPr>
-        <w:t xml:space="preserve"> one is used to give a variable</w:t>
-      </w:r>
-      <w:r>
-        <w:rPr>
-          <w:rFonts w:ascii="Times New Roman" w:hAnsi="Times New Roman" w:cs="Times New Roman"/>
-          <w:color w:val="000000"/>
-          <w:sz w:val="24"/>
-          <w:szCs w:val="24"/>
-          <w:lang w:val="en-GB"/>
-        </w:rPr>
-        <w:t xml:space="preserve"> reference signal.</w:t>
+        <w:t>(!!!)</w:t>
+      </w:r>
+      <w:r>
+        <w:rPr>
+          <w:rFonts w:ascii="Times New Roman" w:hAnsi="Times New Roman" w:cs="Times New Roman"/>
+          <w:color w:val="000000"/>
+          <w:sz w:val="24"/>
+          <w:szCs w:val="24"/>
+          <w:lang w:val="en-GB"/>
+        </w:rPr>
+        <w:t xml:space="preserve"> With a manual switch we can choose between potentiometers and reference signals. With the two levers we can d</w:t>
+      </w:r>
+      <w:r>
+        <w:rPr>
+          <w:rFonts w:ascii="Times New Roman" w:hAnsi="Times New Roman" w:cs="Times New Roman"/>
+          <w:color w:val="000000"/>
+          <w:sz w:val="24"/>
+          <w:szCs w:val="24"/>
+          <w:lang w:val="en-GB"/>
+        </w:rPr>
+        <w:t>ecides</w:t>
+      </w:r>
+      <w:r>
+        <w:rPr>
+          <w:rFonts w:ascii="Times New Roman" w:hAnsi="Times New Roman" w:cs="Times New Roman"/>
+          <w:color w:val="000000"/>
+          <w:sz w:val="24"/>
+          <w:szCs w:val="24"/>
+          <w:lang w:val="en-GB"/>
+        </w:rPr>
+        <w:t xml:space="preserve"> instead the function of those</w:t>
+      </w:r>
+      <w:r>
+        <w:rPr>
+          <w:rFonts w:ascii="Times New Roman" w:hAnsi="Times New Roman" w:cs="Times New Roman"/>
+          <w:color w:val="000000"/>
+          <w:sz w:val="24"/>
+          <w:szCs w:val="24"/>
+          <w:lang w:val="en-GB"/>
+        </w:rPr>
+        <w:t xml:space="preserve"> potentiometers. </w:t>
       </w:r>
     </w:p>
     <w:p>
@@ -7948,6 +7977,79 @@
           <w:lang w:val="en-GB"/>
         </w:rPr>
       </w:pPr>
+      <w:r>
+        <w:rPr>
+          <w:rFonts w:ascii="Times New Roman" w:hAnsi="Times New Roman" w:cs="Times New Roman"/>
+          <w:color w:val="000000"/>
+          <w:sz w:val="24"/>
+          <w:szCs w:val="24"/>
+          <w:lang w:val="en-GB"/>
+        </w:rPr>
+        <w:t xml:space="preserve">If the second switch of the Arduino board is enabled then one potentiometers is a disturb for the control input instead the other one is used as variable reference signal. </w:t>
+      </w:r>
+    </w:p>
+    <w:p>
+      <w:pPr>
+        <w:rPr>
+          <w:rFonts w:ascii="Times New Roman" w:hAnsi="Times New Roman" w:cs="Times New Roman"/>
+          <w:color w:val="000000"/>
+          <w:sz w:val="24"/>
+          <w:szCs w:val="24"/>
+          <w:lang w:val="en-GB"/>
+        </w:rPr>
+      </w:pPr>
+      <w:r>
+        <w:rPr>
+          <w:rFonts w:ascii="Times New Roman" w:hAnsi="Times New Roman" w:cs="Times New Roman"/>
+          <w:color w:val="000000"/>
+          <w:sz w:val="24"/>
+          <w:szCs w:val="24"/>
+          <w:lang w:val="en-GB"/>
+        </w:rPr>
+        <w:t>If the third switch of the A</w:t>
+      </w:r>
+      <w:r>
+        <w:rPr>
+          <w:rFonts w:ascii="Times New Roman" w:hAnsi="Times New Roman" w:cs="Times New Roman"/>
+          <w:color w:val="000000"/>
+          <w:sz w:val="24"/>
+          <w:szCs w:val="24"/>
+          <w:lang w:val="en-GB"/>
+        </w:rPr>
+        <w:t>rduino board is enabled then both the potentiometers are used as reference but one is positive</w:t>
+      </w:r>
+      <w:bookmarkStart w:id="0" w:name="_GoBack"/>
+      <w:bookmarkEnd w:id="0"/>
+      <w:r>
+        <w:rPr>
+          <w:rFonts w:ascii="Times New Roman" w:hAnsi="Times New Roman" w:cs="Times New Roman"/>
+          <w:color w:val="000000"/>
+          <w:sz w:val="24"/>
+          <w:szCs w:val="24"/>
+          <w:lang w:val="en-GB"/>
+        </w:rPr>
+        <w:t xml:space="preserve"> and one is negative</w:t>
+      </w:r>
+      <w:r>
+        <w:rPr>
+          <w:rFonts w:ascii="Times New Roman" w:hAnsi="Times New Roman" w:cs="Times New Roman"/>
+          <w:color w:val="000000"/>
+          <w:sz w:val="24"/>
+          <w:szCs w:val="24"/>
+          <w:lang w:val="en-GB"/>
+        </w:rPr>
+        <w:t>.</w:t>
+      </w:r>
+      <w:r>
+        <w:rPr>
+          <w:rFonts w:ascii="Times New Roman" w:hAnsi="Times New Roman" w:cs="Times New Roman"/>
+          <w:color w:val="000000"/>
+          <w:sz w:val="24"/>
+          <w:szCs w:val="24"/>
+          <w:lang w:val="en-GB"/>
+        </w:rPr>
+        <w:t xml:space="preserve"> </w:t>
+      </w:r>
     </w:p>
     <w:p>
       <w:pPr>
@@ -8292,6 +8394,7 @@
           <w:szCs w:val="24"/>
           <w:lang w:val="en-GB"/>
         </w:rPr>
+        <w:lastRenderedPageBreak/>
         <w:t>Init Manager</w:t>
       </w:r>
     </w:p>
@@ -8318,7 +8421,6 @@
           <w:szCs w:val="24"/>
           <w:lang w:val="en-GB"/>
         </w:rPr>
-        <w:lastRenderedPageBreak/>
         <w:t>Alert Manager</w:t>
       </w:r>
     </w:p>
@@ -8866,7 +8968,6 @@
           <w:lang w:val="en-GB"/>
         </w:rPr>
       </w:pPr>
-      <w:bookmarkStart w:id="0" w:name="_GoBack"/>
       <w:r>
         <w:rPr>
           <w:rFonts w:ascii="Times New Roman" w:hAnsi="Times New Roman" w:cs="Times New Roman"/>
@@ -8919,7 +9020,6 @@
           </wp:inline>
         </w:drawing>
       </w:r>
-      <w:bookmarkEnd w:id="0"/>
     </w:p>
     <w:p>
       <w:pPr>

</xml_diff>